<commit_message>
REQ 1,2,3 Funcionando + REQ 1 DOCUMENTADO
</commit_message>
<xml_diff>
--- a/Docs/ISIS1225 - AnalisisReto-TEMPLATE.docx
+++ b/Docs/ISIS1225 - AnalisisReto-TEMPLATE.docx
@@ -4,7 +4,7 @@
   <w:body>
     <w:p>
       <w:pPr>
-        <w:pStyle w:val="Title"/>
+        <w:pStyle w:val="Ttulo"/>
         <w:jc w:val="center"/>
         <w:rPr>
           <w:b/>
@@ -26,41 +26,41 @@
       <w:pPr>
         <w:jc w:val="right"/>
         <w:rPr>
-          <w:rStyle w:val="Emphasis"/>
-          <w:lang w:val="es-419"/>
-        </w:rPr>
-      </w:pPr>
-      <w:r>
-        <w:rPr>
-          <w:rStyle w:val="Emphasis"/>
+          <w:rStyle w:val="nfasis"/>
+          <w:lang w:val="es-419"/>
+        </w:rPr>
+      </w:pPr>
+      <w:r>
+        <w:rPr>
+          <w:rStyle w:val="nfasis"/>
           <w:lang w:val="es-419"/>
         </w:rPr>
         <w:t>David Laverde</w:t>
       </w:r>
       <w:r>
         <w:rPr>
-          <w:rStyle w:val="Emphasis"/>
+          <w:rStyle w:val="nfasis"/>
           <w:lang w:val="es-419"/>
         </w:rPr>
         <w:t xml:space="preserve">, </w:t>
       </w:r>
       <w:r>
         <w:rPr>
-          <w:rStyle w:val="Emphasis"/>
+          <w:rStyle w:val="nfasis"/>
           <w:lang w:val="es-419"/>
         </w:rPr>
         <w:t>202225363</w:t>
       </w:r>
       <w:r>
         <w:rPr>
-          <w:rStyle w:val="Emphasis"/>
+          <w:rStyle w:val="nfasis"/>
           <w:lang w:val="es-419"/>
         </w:rPr>
         <w:t xml:space="preserve">, </w:t>
       </w:r>
       <w:r>
         <w:rPr>
-          <w:rStyle w:val="Emphasis"/>
+          <w:rStyle w:val="nfasis"/>
           <w:lang w:val="es-419"/>
         </w:rPr>
         <w:t>d.laverde@uniandes.edu.co</w:t>
@@ -70,29 +70,29 @@
       <w:pPr>
         <w:jc w:val="right"/>
         <w:rPr>
-          <w:rStyle w:val="Emphasis"/>
-          <w:lang w:val="es-419"/>
-        </w:rPr>
-      </w:pPr>
-      <w:r>
-        <w:rPr>
-          <w:rStyle w:val="Emphasis"/>
-          <w:lang w:val="es-419"/>
-        </w:rPr>
-        <w:t>Estudiante 2, código 2, email 2</w:t>
+          <w:rStyle w:val="nfasis"/>
+          <w:lang w:val="es-419"/>
+        </w:rPr>
+      </w:pPr>
+      <w:r>
+        <w:rPr>
+          <w:rStyle w:val="nfasis"/>
+          <w:lang w:val="es-419"/>
+        </w:rPr>
+        <w:t>Ivan Alejandro Maldonado,202310631, i.maldonado@uniandes.edu.co</w:t>
       </w:r>
     </w:p>
     <w:p>
       <w:pPr>
         <w:jc w:val="right"/>
         <w:rPr>
-          <w:rStyle w:val="Emphasis"/>
-          <w:lang w:val="es-419"/>
-        </w:rPr>
-      </w:pPr>
-      <w:r>
-        <w:rPr>
-          <w:rStyle w:val="Emphasis"/>
+          <w:rStyle w:val="nfasis"/>
+          <w:lang w:val="es-419"/>
+        </w:rPr>
+      </w:pPr>
+      <w:r>
+        <w:rPr>
+          <w:rStyle w:val="nfasis"/>
           <w:lang w:val="es-419"/>
         </w:rPr>
         <w:t>Estudiante 3, código 3, email 3</w:t>
@@ -100,7 +100,7 @@
     </w:p>
     <w:p>
       <w:pPr>
-        <w:pStyle w:val="Heading1"/>
+        <w:pStyle w:val="Ttulo1"/>
         <w:rPr>
           <w:b/>
           <w:bCs/>
@@ -129,7 +129,7 @@
           <w:bCs/>
           <w:lang w:val="es-419"/>
         </w:rPr>
-        <w:t>n</w:t>
+        <w:t>1</w:t>
       </w:r>
       <w:r>
         <w:rPr>
@@ -155,7 +155,55 @@
     </w:p>
     <w:p>
       <w:pPr>
-        <w:pStyle w:val="Heading2"/>
+        <w:rPr>
+          <w:lang w:val="es-419"/>
+        </w:rPr>
+      </w:pPr>
+      <w:r>
+        <w:rPr>
+          <w:lang w:val="es-419"/>
+        </w:rPr>
+        <w:lastRenderedPageBreak/>
+        <w:drawing>
+          <wp:inline distT="0" distB="0" distL="0" distR="0" wp14:anchorId="29BB5945" wp14:editId="4F455361">
+            <wp:extent cx="5943600" cy="6132195"/>
+            <wp:effectExtent l="0" t="0" r="0" b="1905"/>
+            <wp:docPr id="266885214" name="Imagen 1"/>
+            <wp:cNvGraphicFramePr>
+              <a:graphicFrameLocks xmlns:a="http://schemas.openxmlformats.org/drawingml/2006/main" noChangeAspect="1"/>
+            </wp:cNvGraphicFramePr>
+            <a:graphic xmlns:a="http://schemas.openxmlformats.org/drawingml/2006/main">
+              <a:graphicData uri="http://schemas.openxmlformats.org/drawingml/2006/picture">
+                <pic:pic xmlns:pic="http://schemas.openxmlformats.org/drawingml/2006/picture">
+                  <pic:nvPicPr>
+                    <pic:cNvPr id="266885214" name=""/>
+                    <pic:cNvPicPr/>
+                  </pic:nvPicPr>
+                  <pic:blipFill>
+                    <a:blip r:embed="rId11"/>
+                    <a:stretch>
+                      <a:fillRect/>
+                    </a:stretch>
+                  </pic:blipFill>
+                  <pic:spPr>
+                    <a:xfrm>
+                      <a:off x="0" y="0"/>
+                      <a:ext cx="5943600" cy="6132195"/>
+                    </a:xfrm>
+                    <a:prstGeom prst="rect">
+                      <a:avLst/>
+                    </a:prstGeom>
+                  </pic:spPr>
+                </pic:pic>
+              </a:graphicData>
+            </a:graphic>
+          </wp:inline>
+        </w:drawing>
+      </w:r>
+    </w:p>
+    <w:p>
+      <w:pPr>
+        <w:pStyle w:val="Ttulo2"/>
         <w:rPr>
           <w:b/>
           <w:bCs/>
@@ -198,7 +246,7 @@
     </w:p>
     <w:tbl>
       <w:tblPr>
-        <w:tblStyle w:val="TableGrid"/>
+        <w:tblStyle w:val="Tablaconcuadrcula"/>
         <w:tblW w:w="9360" w:type="dxa"/>
         <w:tblLayout w:type="fixed"/>
         <w:tblLook w:val="06A0" w:firstRow="1" w:lastRow="0" w:firstColumn="1" w:lastColumn="0" w:noHBand="1" w:noVBand="1"/>
@@ -252,13 +300,21 @@
               <w:rPr>
                 <w:lang w:val="es-419"/>
               </w:rPr>
-              <w:t>Parámetros</w:t>
-            </w:r>
-            <w:r>
-              <w:rPr>
-                <w:lang w:val="es-419"/>
-              </w:rPr>
-              <w:t xml:space="preserve"> necesarios para resolver el requerimiento.</w:t>
+              <w:t xml:space="preserve">Estructura de datos, Numero de partidos a consultar, Nombre del equipo a consultar y Condición del equipo (home o </w:t>
+            </w:r>
+            <w:proofErr w:type="spellStart"/>
+            <w:r>
+              <w:rPr>
+                <w:lang w:val="es-419"/>
+              </w:rPr>
+              <w:t>away</w:t>
+            </w:r>
+            <w:proofErr w:type="spellEnd"/>
+            <w:r>
+              <w:rPr>
+                <w:lang w:val="es-419"/>
+              </w:rPr>
+              <w:t>)</w:t>
             </w:r>
           </w:p>
         </w:tc>
@@ -308,7 +364,13 @@
               <w:rPr>
                 <w:lang w:val="es-419"/>
               </w:rPr>
-              <w:t>Respuesta esperada del algoritmo.</w:t>
+              <w:t>Lista con los datos deseados y ya filtrado por primeros 3 y últimos 3</w:t>
+            </w:r>
+            <w:r>
+              <w:rPr>
+                <w:lang w:val="es-419"/>
+              </w:rPr>
+              <w:t>.</w:t>
             </w:r>
           </w:p>
         </w:tc>
@@ -350,19 +412,7 @@
               <w:rPr>
                 <w:lang w:val="es-419"/>
               </w:rPr>
-              <w:t xml:space="preserve">Si se </w:t>
-            </w:r>
-            <w:r>
-              <w:rPr>
-                <w:lang w:val="es-419"/>
-              </w:rPr>
-              <w:t>implementó</w:t>
-            </w:r>
-            <w:r>
-              <w:rPr>
-                <w:lang w:val="es-419"/>
-              </w:rPr>
-              <w:t xml:space="preserve"> y quien lo hizo.</w:t>
+              <w:t>Si, por Alejandro Maldonado</w:t>
             </w:r>
           </w:p>
         </w:tc>
@@ -377,7 +427,7 @@
     </w:p>
     <w:p>
       <w:pPr>
-        <w:pStyle w:val="Heading2"/>
+        <w:pStyle w:val="Ttulo2"/>
         <w:rPr>
           <w:b/>
           <w:bCs/>
@@ -390,6 +440,7 @@
           <w:bCs/>
           <w:lang w:val="es-419"/>
         </w:rPr>
+        <w:lastRenderedPageBreak/>
         <w:t>Análisis de complejidad</w:t>
       </w:r>
     </w:p>
@@ -420,7 +471,1647 @@
     </w:p>
     <w:tbl>
       <w:tblPr>
-        <w:tblStyle w:val="TableGrid"/>
+        <w:tblStyle w:val="Tablaconcuadrcula"/>
+        <w:tblW w:w="9500" w:type="dxa"/>
+        <w:tblLayout w:type="fixed"/>
+        <w:tblLook w:val="06A0" w:firstRow="1" w:lastRow="0" w:firstColumn="1" w:lastColumn="0" w:noHBand="1" w:noVBand="1"/>
+      </w:tblPr>
+      <w:tblGrid>
+        <w:gridCol w:w="5154"/>
+        <w:gridCol w:w="4346"/>
+      </w:tblGrid>
+      <w:tr>
+        <w:trPr>
+          <w:trHeight w:val="308"/>
+        </w:trPr>
+        <w:tc>
+          <w:tcPr>
+            <w:tcW w:w="5154" w:type="dxa"/>
+          </w:tcPr>
+          <w:p>
+            <w:pPr>
+              <w:rPr>
+                <w:b/>
+                <w:bCs/>
+                <w:lang w:val="es-419"/>
+              </w:rPr>
+            </w:pPr>
+            <w:r>
+              <w:rPr>
+                <w:b/>
+                <w:bCs/>
+                <w:lang w:val="es-419"/>
+              </w:rPr>
+              <w:t>Pasos</w:t>
+            </w:r>
+          </w:p>
+        </w:tc>
+        <w:tc>
+          <w:tcPr>
+            <w:tcW w:w="4346" w:type="dxa"/>
+          </w:tcPr>
+          <w:p>
+            <w:pPr>
+              <w:rPr>
+                <w:b/>
+                <w:bCs/>
+                <w:lang w:val="es-419"/>
+              </w:rPr>
+            </w:pPr>
+            <w:r>
+              <w:rPr>
+                <w:b/>
+                <w:bCs/>
+                <w:lang w:val="es-419"/>
+              </w:rPr>
+              <w:t>Complejidad</w:t>
+            </w:r>
+          </w:p>
+        </w:tc>
+      </w:tr>
+      <w:tr>
+        <w:trPr>
+          <w:trHeight w:val="308"/>
+        </w:trPr>
+        <w:tc>
+          <w:tcPr>
+            <w:tcW w:w="5154" w:type="dxa"/>
+          </w:tcPr>
+          <w:p>
+            <w:pPr>
+              <w:rPr>
+                <w:lang w:val="es-419"/>
+              </w:rPr>
+            </w:pPr>
+            <w:r>
+              <w:rPr>
+                <w:lang w:val="es-419"/>
+              </w:rPr>
+              <w:t>Recorrido de nueva lista (</w:t>
+            </w:r>
+            <w:proofErr w:type="spellStart"/>
+            <w:r>
+              <w:rPr>
+                <w:lang w:val="es-419"/>
+              </w:rPr>
+              <w:t>for</w:t>
+            </w:r>
+            <w:proofErr w:type="spellEnd"/>
+            <w:r>
+              <w:rPr>
+                <w:lang w:val="es-419"/>
+              </w:rPr>
+              <w:t>)</w:t>
+            </w:r>
+          </w:p>
+        </w:tc>
+        <w:tc>
+          <w:tcPr>
+            <w:tcW w:w="4346" w:type="dxa"/>
+          </w:tcPr>
+          <w:p>
+            <w:pPr>
+              <w:rPr>
+                <w:lang w:val="es-419"/>
+              </w:rPr>
+            </w:pPr>
+            <w:r>
+              <w:rPr>
+                <w:lang w:val="es-419"/>
+              </w:rPr>
+              <w:t>O(</w:t>
+            </w:r>
+            <w:r>
+              <w:rPr>
+                <w:lang w:val="es-419"/>
+              </w:rPr>
+              <w:t>n</w:t>
+            </w:r>
+            <w:r>
+              <w:rPr>
+                <w:lang w:val="es-419"/>
+              </w:rPr>
+              <w:t>)</w:t>
+            </w:r>
+          </w:p>
+        </w:tc>
+      </w:tr>
+      <w:tr>
+        <w:trPr>
+          <w:trHeight w:val="322"/>
+        </w:trPr>
+        <w:tc>
+          <w:tcPr>
+            <w:tcW w:w="5154" w:type="dxa"/>
+          </w:tcPr>
+          <w:p>
+            <w:pPr>
+              <w:rPr>
+                <w:lang w:val="es-419"/>
+              </w:rPr>
+            </w:pPr>
+            <w:r>
+              <w:rPr>
+                <w:lang w:val="es-419"/>
+              </w:rPr>
+              <w:t>Agregar cosas a la lista (</w:t>
+            </w:r>
+            <w:proofErr w:type="spellStart"/>
+            <w:r>
+              <w:rPr>
+                <w:lang w:val="es-419"/>
+              </w:rPr>
+              <w:t>addlast</w:t>
+            </w:r>
+            <w:proofErr w:type="spellEnd"/>
+            <w:r>
+              <w:rPr>
+                <w:lang w:val="es-419"/>
+              </w:rPr>
+              <w:t>)</w:t>
+            </w:r>
+            <w:r>
+              <w:rPr>
+                <w:lang w:val="es-419"/>
+              </w:rPr>
+              <w:t xml:space="preserve"> </w:t>
+            </w:r>
+          </w:p>
+        </w:tc>
+        <w:tc>
+          <w:tcPr>
+            <w:tcW w:w="4346" w:type="dxa"/>
+          </w:tcPr>
+          <w:p>
+            <w:pPr>
+              <w:rPr>
+                <w:lang w:val="es-419"/>
+              </w:rPr>
+            </w:pPr>
+            <w:proofErr w:type="gramStart"/>
+            <w:r>
+              <w:rPr>
+                <w:lang w:val="es-419"/>
+              </w:rPr>
+              <w:t>O(</w:t>
+            </w:r>
+            <w:proofErr w:type="gramEnd"/>
+            <w:r>
+              <w:rPr>
+                <w:lang w:val="es-419"/>
+              </w:rPr>
+              <w:t>1</w:t>
+            </w:r>
+            <w:r>
+              <w:rPr>
+                <w:lang w:val="es-419"/>
+              </w:rPr>
+              <w:t>)</w:t>
+            </w:r>
+          </w:p>
+        </w:tc>
+      </w:tr>
+      <w:tr>
+        <w:trPr>
+          <w:trHeight w:val="322"/>
+        </w:trPr>
+        <w:tc>
+          <w:tcPr>
+            <w:tcW w:w="5154" w:type="dxa"/>
+          </w:tcPr>
+          <w:p>
+            <w:pPr>
+              <w:rPr>
+                <w:lang w:val="es-419"/>
+              </w:rPr>
+            </w:pPr>
+            <w:r>
+              <w:rPr>
+                <w:lang w:val="es-419"/>
+              </w:rPr>
+              <w:t>Ordenar la lista (</w:t>
+            </w:r>
+            <w:proofErr w:type="spellStart"/>
+            <w:r>
+              <w:rPr>
+                <w:lang w:val="es-419"/>
+              </w:rPr>
+              <w:t>mergesort</w:t>
+            </w:r>
+            <w:proofErr w:type="spellEnd"/>
+            <w:r>
+              <w:rPr>
+                <w:lang w:val="es-419"/>
+              </w:rPr>
+              <w:t>)</w:t>
+            </w:r>
+          </w:p>
+        </w:tc>
+        <w:tc>
+          <w:tcPr>
+            <w:tcW w:w="4346" w:type="dxa"/>
+          </w:tcPr>
+          <w:p>
+            <w:pPr>
+              <w:rPr>
+                <w:lang w:val="es-419"/>
+              </w:rPr>
+            </w:pPr>
+            <w:proofErr w:type="gramStart"/>
+            <w:r>
+              <w:rPr>
+                <w:lang w:val="es-419"/>
+              </w:rPr>
+              <w:t>O(</w:t>
+            </w:r>
+            <w:proofErr w:type="gramEnd"/>
+            <w:r>
+              <w:rPr>
+                <w:lang w:val="es-419"/>
+              </w:rPr>
+              <w:t>n</w:t>
+            </w:r>
+            <w:r>
+              <w:rPr>
+                <w:lang w:val="es-419"/>
+              </w:rPr>
+              <w:t xml:space="preserve"> </w:t>
+            </w:r>
+            <w:r>
+              <w:rPr>
+                <w:lang w:val="es-419"/>
+              </w:rPr>
+              <w:t>log</w:t>
+            </w:r>
+            <w:r>
+              <w:rPr>
+                <w:lang w:val="es-419"/>
+              </w:rPr>
+              <w:t xml:space="preserve"> </w:t>
+            </w:r>
+            <w:r>
+              <w:rPr>
+                <w:lang w:val="es-419"/>
+              </w:rPr>
+              <w:t>n)</w:t>
+            </w:r>
+          </w:p>
+        </w:tc>
+      </w:tr>
+      <w:tr>
+        <w:trPr>
+          <w:trHeight w:val="308"/>
+        </w:trPr>
+        <w:tc>
+          <w:tcPr>
+            <w:tcW w:w="5154" w:type="dxa"/>
+          </w:tcPr>
+          <w:p>
+            <w:pPr>
+              <w:rPr>
+                <w:lang w:val="es-419"/>
+              </w:rPr>
+            </w:pPr>
+            <w:r>
+              <w:rPr>
+                <w:lang w:val="es-419"/>
+              </w:rPr>
+              <w:t xml:space="preserve">Creación de una </w:t>
+            </w:r>
+            <w:proofErr w:type="spellStart"/>
+            <w:r>
+              <w:rPr>
+                <w:lang w:val="es-419"/>
+              </w:rPr>
+              <w:t>sublista</w:t>
+            </w:r>
+            <w:proofErr w:type="spellEnd"/>
+            <w:r>
+              <w:rPr>
+                <w:lang w:val="es-419"/>
+              </w:rPr>
+              <w:t xml:space="preserve"> (</w:t>
+            </w:r>
+            <w:proofErr w:type="spellStart"/>
+            <w:r>
+              <w:rPr>
+                <w:lang w:val="es-419"/>
+              </w:rPr>
+              <w:t>sublist</w:t>
+            </w:r>
+            <w:proofErr w:type="spellEnd"/>
+            <w:r>
+              <w:rPr>
+                <w:lang w:val="es-419"/>
+              </w:rPr>
+              <w:t>)</w:t>
+            </w:r>
+          </w:p>
+        </w:tc>
+        <w:tc>
+          <w:tcPr>
+            <w:tcW w:w="4346" w:type="dxa"/>
+          </w:tcPr>
+          <w:p>
+            <w:pPr>
+              <w:rPr>
+                <w:lang w:val="es-419"/>
+              </w:rPr>
+            </w:pPr>
+            <w:proofErr w:type="gramStart"/>
+            <w:r>
+              <w:rPr>
+                <w:lang w:val="es-419"/>
+              </w:rPr>
+              <w:t>O(</w:t>
+            </w:r>
+            <w:proofErr w:type="gramEnd"/>
+            <w:r>
+              <w:rPr>
+                <w:lang w:val="es-419"/>
+              </w:rPr>
+              <w:t>3</w:t>
+            </w:r>
+            <w:r>
+              <w:rPr>
+                <w:lang w:val="es-419"/>
+              </w:rPr>
+              <w:t>)</w:t>
+            </w:r>
+          </w:p>
+        </w:tc>
+      </w:tr>
+      <w:tr>
+        <w:trPr>
+          <w:trHeight w:val="308"/>
+        </w:trPr>
+        <w:tc>
+          <w:tcPr>
+            <w:tcW w:w="5154" w:type="dxa"/>
+          </w:tcPr>
+          <w:p>
+            <w:pPr>
+              <w:rPr>
+                <w:lang w:val="es-419"/>
+              </w:rPr>
+            </w:pPr>
+            <w:r>
+              <w:rPr>
+                <w:lang w:val="es-419"/>
+              </w:rPr>
+              <w:t>Copiar los elementos a la nueva lista (</w:t>
+            </w:r>
+            <w:proofErr w:type="spellStart"/>
+            <w:r>
+              <w:rPr>
+                <w:lang w:val="es-419"/>
+              </w:rPr>
+              <w:t>for</w:t>
+            </w:r>
+            <w:proofErr w:type="spellEnd"/>
+            <w:r>
+              <w:rPr>
+                <w:lang w:val="es-419"/>
+              </w:rPr>
+              <w:t>)</w:t>
+            </w:r>
+          </w:p>
+        </w:tc>
+        <w:tc>
+          <w:tcPr>
+            <w:tcW w:w="4346" w:type="dxa"/>
+          </w:tcPr>
+          <w:p>
+            <w:pPr>
+              <w:rPr>
+                <w:lang w:val="es-419"/>
+              </w:rPr>
+            </w:pPr>
+            <w:r>
+              <w:rPr>
+                <w:lang w:val="es-419"/>
+              </w:rPr>
+              <w:t>O(n)</w:t>
+            </w:r>
+          </w:p>
+        </w:tc>
+      </w:tr>
+      <w:tr>
+        <w:trPr>
+          <w:trHeight w:val="308"/>
+        </w:trPr>
+        <w:tc>
+          <w:tcPr>
+            <w:tcW w:w="5154" w:type="dxa"/>
+          </w:tcPr>
+          <w:p>
+            <w:pPr>
+              <w:rPr>
+                <w:b/>
+                <w:bCs/>
+                <w:i/>
+                <w:iCs/>
+                <w:lang w:val="es-419"/>
+              </w:rPr>
+            </w:pPr>
+            <w:r>
+              <w:rPr>
+                <w:b/>
+                <w:bCs/>
+                <w:i/>
+                <w:iCs/>
+                <w:lang w:val="es-419"/>
+              </w:rPr>
+              <w:t>TOTAL</w:t>
+            </w:r>
+          </w:p>
+        </w:tc>
+        <w:tc>
+          <w:tcPr>
+            <w:tcW w:w="4346" w:type="dxa"/>
+          </w:tcPr>
+          <w:p>
+            <w:pPr>
+              <w:rPr>
+                <w:b/>
+                <w:bCs/>
+                <w:i/>
+                <w:iCs/>
+                <w:lang w:val="es-419"/>
+              </w:rPr>
+            </w:pPr>
+            <w:proofErr w:type="gramStart"/>
+            <w:r>
+              <w:rPr>
+                <w:b/>
+                <w:bCs/>
+                <w:i/>
+                <w:iCs/>
+                <w:lang w:val="es-419"/>
+              </w:rPr>
+              <w:t>O(</w:t>
+            </w:r>
+            <w:proofErr w:type="gramEnd"/>
+            <w:r>
+              <w:rPr>
+                <w:b/>
+                <w:bCs/>
+                <w:i/>
+                <w:iCs/>
+                <w:lang w:val="es-419"/>
+              </w:rPr>
+              <w:t>n log n</w:t>
+            </w:r>
+            <w:r>
+              <w:rPr>
+                <w:b/>
+                <w:bCs/>
+                <w:i/>
+                <w:iCs/>
+                <w:lang w:val="es-419"/>
+              </w:rPr>
+              <w:t>)</w:t>
+            </w:r>
+          </w:p>
+        </w:tc>
+      </w:tr>
+    </w:tbl>
+    <w:p>
+      <w:pPr>
+        <w:rPr>
+          <w:rFonts w:ascii="Dax-Regular" w:hAnsi="Dax-Regular"/>
+          <w:lang w:val="es-419"/>
+        </w:rPr>
+      </w:pPr>
+    </w:p>
+    <w:p>
+      <w:pPr>
+        <w:pStyle w:val="Ttulo2"/>
+        <w:rPr>
+          <w:b/>
+          <w:bCs/>
+          <w:lang w:val="es-419"/>
+        </w:rPr>
+      </w:pPr>
+      <w:r>
+        <w:rPr>
+          <w:b/>
+          <w:bCs/>
+          <w:lang w:val="es-419"/>
+        </w:rPr>
+        <w:t xml:space="preserve">Pruebas </w:t>
+      </w:r>
+      <w:r>
+        <w:rPr>
+          <w:b/>
+          <w:bCs/>
+          <w:lang w:val="es-419"/>
+        </w:rPr>
+        <w:t>Realizadas</w:t>
+      </w:r>
+    </w:p>
+    <w:p>
+      <w:pPr>
+        <w:jc w:val="both"/>
+        <w:rPr>
+          <w:lang w:val="es-419"/>
+        </w:rPr>
+      </w:pPr>
+      <w:r>
+        <w:rPr>
+          <w:lang w:val="es-419"/>
+        </w:rPr>
+        <w:t xml:space="preserve">Descripción de las pruebas de tiempos de ejecución y memoria utilizada. Incluir descripción del procedimiento, </w:t>
+      </w:r>
+      <w:r>
+        <w:rPr>
+          <w:lang w:val="es-419"/>
+        </w:rPr>
+        <w:t xml:space="preserve">las condiciones, </w:t>
+      </w:r>
+      <w:r>
+        <w:rPr>
+          <w:lang w:val="es-419"/>
+        </w:rPr>
+        <w:t xml:space="preserve">las herramientas </w:t>
+      </w:r>
+      <w:r>
+        <w:rPr>
+          <w:lang w:val="es-419"/>
+        </w:rPr>
+        <w:t xml:space="preserve">y recursos utilizados (librerías, computadores donde se ejecutan las </w:t>
+      </w:r>
+      <w:r>
+        <w:rPr>
+          <w:lang w:val="es-419"/>
+        </w:rPr>
+        <w:t>pruebas</w:t>
+      </w:r>
+      <w:r>
+        <w:rPr>
+          <w:lang w:val="es-419"/>
+        </w:rPr>
+        <w:t>, entre otros).</w:t>
+      </w:r>
+    </w:p>
+    <w:tbl>
+      <w:tblPr>
+        <w:tblStyle w:val="Tablaconcuadrcula"/>
+        <w:tblW w:w="0" w:type="auto"/>
+        <w:tblLook w:val="04A0" w:firstRow="1" w:lastRow="0" w:firstColumn="1" w:lastColumn="0" w:noHBand="0" w:noVBand="1"/>
+      </w:tblPr>
+      <w:tblGrid>
+        <w:gridCol w:w="4675"/>
+        <w:gridCol w:w="4675"/>
+      </w:tblGrid>
+      <w:tr>
+        <w:tc>
+          <w:tcPr>
+            <w:tcW w:w="4675" w:type="dxa"/>
+          </w:tcPr>
+          <w:p>
+            <w:pPr>
+              <w:jc w:val="both"/>
+              <w:rPr>
+                <w:lang w:val="es-419"/>
+              </w:rPr>
+            </w:pPr>
+            <w:r>
+              <w:rPr>
+                <w:lang w:val="es-419"/>
+              </w:rPr>
+              <w:t>Procesador</w:t>
+            </w:r>
+          </w:p>
+        </w:tc>
+        <w:tc>
+          <w:tcPr>
+            <w:tcW w:w="4675" w:type="dxa"/>
+          </w:tcPr>
+          <w:p>
+            <w:pPr>
+              <w:jc w:val="both"/>
+              <w:rPr>
+                <w:lang w:val="es-419"/>
+              </w:rPr>
+            </w:pPr>
+            <w:r>
+              <w:rPr>
+                <w:lang w:val="es-419"/>
+              </w:rPr>
+              <w:t>AMD Ryzen 7 4800H 2.90GHz</w:t>
+            </w:r>
+          </w:p>
+        </w:tc>
+      </w:tr>
+      <w:tr>
+        <w:tc>
+          <w:tcPr>
+            <w:tcW w:w="4675" w:type="dxa"/>
+          </w:tcPr>
+          <w:p>
+            <w:pPr>
+              <w:jc w:val="both"/>
+              <w:rPr>
+                <w:lang w:val="es-419"/>
+              </w:rPr>
+            </w:pPr>
+            <w:r>
+              <w:rPr>
+                <w:lang w:val="es-419"/>
+              </w:rPr>
+              <w:t>RAM</w:t>
+            </w:r>
+          </w:p>
+        </w:tc>
+        <w:tc>
+          <w:tcPr>
+            <w:tcW w:w="4675" w:type="dxa"/>
+          </w:tcPr>
+          <w:p>
+            <w:pPr>
+              <w:jc w:val="both"/>
+              <w:rPr>
+                <w:lang w:val="es-419"/>
+              </w:rPr>
+            </w:pPr>
+            <w:r>
+              <w:rPr>
+                <w:lang w:val="es-419"/>
+              </w:rPr>
+              <w:t>8,00 GB 3200hz</w:t>
+            </w:r>
+          </w:p>
+        </w:tc>
+      </w:tr>
+      <w:tr>
+        <w:trPr>
+          <w:trHeight w:val="286"/>
+        </w:trPr>
+        <w:tc>
+          <w:tcPr>
+            <w:tcW w:w="4675" w:type="dxa"/>
+          </w:tcPr>
+          <w:p>
+            <w:pPr>
+              <w:jc w:val="both"/>
+              <w:rPr>
+                <w:lang w:val="es-419"/>
+              </w:rPr>
+            </w:pPr>
+            <w:r>
+              <w:rPr>
+                <w:lang w:val="es-419"/>
+              </w:rPr>
+              <w:t>Sistema operativo</w:t>
+            </w:r>
+          </w:p>
+        </w:tc>
+        <w:tc>
+          <w:tcPr>
+            <w:tcW w:w="4675" w:type="dxa"/>
+          </w:tcPr>
+          <w:p>
+            <w:pPr>
+              <w:jc w:val="both"/>
+              <w:rPr>
+                <w:lang w:val="es-419"/>
+              </w:rPr>
+            </w:pPr>
+            <w:r>
+              <w:rPr>
+                <w:lang w:val="es-419"/>
+              </w:rPr>
+              <w:t>Windows 11</w:t>
+            </w:r>
+          </w:p>
+        </w:tc>
+      </w:tr>
+    </w:tbl>
+    <w:p>
+      <w:pPr>
+        <w:jc w:val="both"/>
+        <w:rPr>
+          <w:lang w:val="es-419"/>
+        </w:rPr>
+      </w:pPr>
+    </w:p>
+    <w:tbl>
+      <w:tblPr>
+        <w:tblStyle w:val="Tablaconcuadrcula"/>
+        <w:tblW w:w="9360" w:type="dxa"/>
+        <w:tblLayout w:type="fixed"/>
+        <w:tblLook w:val="06A0" w:firstRow="1" w:lastRow="0" w:firstColumn="1" w:lastColumn="0" w:noHBand="1" w:noVBand="1"/>
+      </w:tblPr>
+      <w:tblGrid>
+        <w:gridCol w:w="4680"/>
+        <w:gridCol w:w="4680"/>
+      </w:tblGrid>
+      <w:tr>
+        <w:tc>
+          <w:tcPr>
+            <w:tcW w:w="4680" w:type="dxa"/>
+          </w:tcPr>
+          <w:p>
+            <w:pPr>
+              <w:rPr>
+                <w:rFonts w:ascii="Dax-Regular" w:hAnsi="Dax-Regular"/>
+                <w:b/>
+                <w:bCs/>
+                <w:lang w:val="es-419"/>
+              </w:rPr>
+            </w:pPr>
+            <w:r>
+              <w:rPr>
+                <w:rFonts w:ascii="Dax-Regular" w:hAnsi="Dax-Regular"/>
+                <w:b/>
+                <w:bCs/>
+                <w:lang w:val="es-419"/>
+              </w:rPr>
+              <w:t>Entrada</w:t>
+            </w:r>
+          </w:p>
+        </w:tc>
+        <w:tc>
+          <w:tcPr>
+            <w:tcW w:w="4680" w:type="dxa"/>
+          </w:tcPr>
+          <w:p>
+            <w:pPr>
+              <w:rPr>
+                <w:rFonts w:ascii="Dax-Regular" w:hAnsi="Dax-Regular"/>
+                <w:b/>
+                <w:bCs/>
+                <w:lang w:val="es-419"/>
+              </w:rPr>
+            </w:pPr>
+            <w:r>
+              <w:rPr>
+                <w:rFonts w:ascii="Dax-Regular" w:hAnsi="Dax-Regular"/>
+                <w:b/>
+                <w:bCs/>
+                <w:lang w:val="es-419"/>
+              </w:rPr>
+              <w:t>Tiempo</w:t>
+            </w:r>
+            <w:r>
+              <w:rPr>
+                <w:rFonts w:ascii="Dax-Regular" w:hAnsi="Dax-Regular"/>
+                <w:b/>
+                <w:bCs/>
+                <w:lang w:val="es-419"/>
+              </w:rPr>
+              <w:t xml:space="preserve"> (</w:t>
+            </w:r>
+            <w:r>
+              <w:rPr>
+                <w:rFonts w:ascii="Dax-Regular" w:hAnsi="Dax-Regular"/>
+                <w:b/>
+                <w:bCs/>
+                <w:lang w:val="es-419"/>
+              </w:rPr>
+              <w:t>m</w:t>
+            </w:r>
+            <w:r>
+              <w:rPr>
+                <w:rFonts w:ascii="Dax-Regular" w:hAnsi="Dax-Regular"/>
+                <w:b/>
+                <w:bCs/>
+                <w:lang w:val="es-419"/>
+              </w:rPr>
+              <w:t>s)</w:t>
+            </w:r>
+          </w:p>
+        </w:tc>
+      </w:tr>
+      <w:tr>
+        <w:tc>
+          <w:tcPr>
+            <w:tcW w:w="4680" w:type="dxa"/>
+          </w:tcPr>
+          <w:p>
+            <w:pPr>
+              <w:rPr>
+                <w:rFonts w:ascii="Dax-Regular" w:hAnsi="Dax-Regular"/>
+                <w:lang w:val="es-419"/>
+              </w:rPr>
+            </w:pPr>
+            <w:proofErr w:type="spellStart"/>
+            <w:r>
+              <w:rPr>
+                <w:rFonts w:ascii="Dax-Regular" w:hAnsi="Dax-Regular"/>
+                <w:lang w:val="es-419"/>
+              </w:rPr>
+              <w:t>small</w:t>
+            </w:r>
+            <w:proofErr w:type="spellEnd"/>
+          </w:p>
+        </w:tc>
+        <w:tc>
+          <w:tcPr>
+            <w:tcW w:w="4680" w:type="dxa"/>
+          </w:tcPr>
+          <w:p>
+            <w:pPr>
+              <w:rPr>
+                <w:rFonts w:ascii="Dax-Regular" w:hAnsi="Dax-Regular"/>
+                <w:lang w:val="es-419"/>
+              </w:rPr>
+            </w:pPr>
+            <w:r>
+              <w:rPr>
+                <w:rFonts w:ascii="Dax-Regular" w:hAnsi="Dax-Regular"/>
+                <w:lang w:val="es-419"/>
+              </w:rPr>
+              <w:t>27.33</w:t>
+            </w:r>
+          </w:p>
+        </w:tc>
+      </w:tr>
+      <w:tr>
+        <w:tc>
+          <w:tcPr>
+            <w:tcW w:w="4680" w:type="dxa"/>
+          </w:tcPr>
+          <w:p>
+            <w:pPr>
+              <w:rPr>
+                <w:rFonts w:ascii="Dax-Regular" w:hAnsi="Dax-Regular"/>
+                <w:lang w:val="es-419"/>
+              </w:rPr>
+            </w:pPr>
+            <w:r>
+              <w:rPr>
+                <w:rFonts w:ascii="Dax-Regular" w:hAnsi="Dax-Regular"/>
+                <w:lang w:val="es-419"/>
+              </w:rPr>
+              <w:t>5pct</w:t>
+            </w:r>
+          </w:p>
+        </w:tc>
+        <w:tc>
+          <w:tcPr>
+            <w:tcW w:w="4680" w:type="dxa"/>
+          </w:tcPr>
+          <w:p>
+            <w:pPr>
+              <w:rPr>
+                <w:rFonts w:ascii="Dax-Regular" w:hAnsi="Dax-Regular"/>
+                <w:lang w:val="es-419"/>
+              </w:rPr>
+            </w:pPr>
+            <w:r>
+              <w:rPr>
+                <w:rFonts w:ascii="Dax-Regular" w:hAnsi="Dax-Regular"/>
+                <w:lang w:val="es-419"/>
+              </w:rPr>
+              <w:t>99.66</w:t>
+            </w:r>
+          </w:p>
+        </w:tc>
+      </w:tr>
+      <w:tr>
+        <w:tc>
+          <w:tcPr>
+            <w:tcW w:w="4680" w:type="dxa"/>
+          </w:tcPr>
+          <w:p>
+            <w:pPr>
+              <w:rPr>
+                <w:rFonts w:ascii="Dax-Regular" w:hAnsi="Dax-Regular"/>
+                <w:lang w:val="es-419"/>
+              </w:rPr>
+            </w:pPr>
+            <w:r>
+              <w:rPr>
+                <w:rFonts w:ascii="Dax-Regular" w:hAnsi="Dax-Regular"/>
+                <w:lang w:val="es-419"/>
+              </w:rPr>
+              <w:t>10pct</w:t>
+            </w:r>
+          </w:p>
+        </w:tc>
+        <w:tc>
+          <w:tcPr>
+            <w:tcW w:w="4680" w:type="dxa"/>
+          </w:tcPr>
+          <w:p>
+            <w:pPr>
+              <w:rPr>
+                <w:rFonts w:ascii="Dax-Regular" w:hAnsi="Dax-Regular"/>
+                <w:lang w:val="es-419"/>
+              </w:rPr>
+            </w:pPr>
+            <w:r>
+              <w:rPr>
+                <w:rFonts w:ascii="Dax-Regular" w:hAnsi="Dax-Regular"/>
+                <w:lang w:val="es-419"/>
+              </w:rPr>
+              <w:t>196.90</w:t>
+            </w:r>
+          </w:p>
+        </w:tc>
+      </w:tr>
+      <w:tr>
+        <w:tc>
+          <w:tcPr>
+            <w:tcW w:w="4680" w:type="dxa"/>
+          </w:tcPr>
+          <w:p>
+            <w:pPr>
+              <w:rPr>
+                <w:rFonts w:ascii="Dax-Regular" w:hAnsi="Dax-Regular"/>
+                <w:lang w:val="es-419"/>
+              </w:rPr>
+            </w:pPr>
+            <w:r>
+              <w:rPr>
+                <w:rFonts w:ascii="Dax-Regular" w:hAnsi="Dax-Regular"/>
+                <w:lang w:val="es-419"/>
+              </w:rPr>
+              <w:t>20pct</w:t>
+            </w:r>
+          </w:p>
+        </w:tc>
+        <w:tc>
+          <w:tcPr>
+            <w:tcW w:w="4680" w:type="dxa"/>
+          </w:tcPr>
+          <w:p>
+            <w:pPr>
+              <w:rPr>
+                <w:rFonts w:ascii="Dax-Regular" w:hAnsi="Dax-Regular"/>
+                <w:lang w:val="es-419"/>
+              </w:rPr>
+            </w:pPr>
+            <w:r>
+              <w:rPr>
+                <w:rFonts w:ascii="Dax-Regular" w:hAnsi="Dax-Regular"/>
+                <w:lang w:val="es-419"/>
+              </w:rPr>
+              <w:t>375.27</w:t>
+            </w:r>
+          </w:p>
+        </w:tc>
+      </w:tr>
+      <w:tr>
+        <w:tc>
+          <w:tcPr>
+            <w:tcW w:w="4680" w:type="dxa"/>
+          </w:tcPr>
+          <w:p>
+            <w:pPr>
+              <w:rPr>
+                <w:rFonts w:ascii="Dax-Regular" w:hAnsi="Dax-Regular"/>
+                <w:lang w:val="es-419"/>
+              </w:rPr>
+            </w:pPr>
+            <w:r>
+              <w:rPr>
+                <w:rFonts w:ascii="Dax-Regular" w:hAnsi="Dax-Regular"/>
+                <w:lang w:val="es-419"/>
+              </w:rPr>
+              <w:t>30pct</w:t>
+            </w:r>
+          </w:p>
+        </w:tc>
+        <w:tc>
+          <w:tcPr>
+            <w:tcW w:w="4680" w:type="dxa"/>
+          </w:tcPr>
+          <w:p>
+            <w:pPr>
+              <w:rPr>
+                <w:rFonts w:ascii="Dax-Regular" w:hAnsi="Dax-Regular"/>
+                <w:lang w:val="es-419"/>
+              </w:rPr>
+            </w:pPr>
+            <w:r>
+              <w:rPr>
+                <w:rFonts w:ascii="Dax-Regular" w:hAnsi="Dax-Regular"/>
+                <w:lang w:val="es-419"/>
+              </w:rPr>
+              <w:t>537.03</w:t>
+            </w:r>
+          </w:p>
+        </w:tc>
+      </w:tr>
+      <w:tr>
+        <w:tc>
+          <w:tcPr>
+            <w:tcW w:w="4680" w:type="dxa"/>
+          </w:tcPr>
+          <w:p>
+            <w:pPr>
+              <w:rPr>
+                <w:rFonts w:ascii="Dax-Regular" w:hAnsi="Dax-Regular"/>
+                <w:lang w:val="es-419"/>
+              </w:rPr>
+            </w:pPr>
+            <w:r>
+              <w:rPr>
+                <w:rFonts w:ascii="Dax-Regular" w:hAnsi="Dax-Regular"/>
+                <w:lang w:val="es-419"/>
+              </w:rPr>
+              <w:t>50pct</w:t>
+            </w:r>
+          </w:p>
+        </w:tc>
+        <w:tc>
+          <w:tcPr>
+            <w:tcW w:w="4680" w:type="dxa"/>
+          </w:tcPr>
+          <w:p>
+            <w:pPr>
+              <w:rPr>
+                <w:rFonts w:ascii="Dax-Regular" w:hAnsi="Dax-Regular"/>
+                <w:lang w:val="es-419"/>
+              </w:rPr>
+            </w:pPr>
+            <w:r>
+              <w:rPr>
+                <w:rFonts w:ascii="Dax-Regular" w:hAnsi="Dax-Regular"/>
+                <w:lang w:val="es-419"/>
+              </w:rPr>
+              <w:t>847.06</w:t>
+            </w:r>
+          </w:p>
+        </w:tc>
+      </w:tr>
+      <w:tr>
+        <w:tc>
+          <w:tcPr>
+            <w:tcW w:w="4680" w:type="dxa"/>
+          </w:tcPr>
+          <w:p>
+            <w:pPr>
+              <w:rPr>
+                <w:rFonts w:ascii="Dax-Regular" w:hAnsi="Dax-Regular"/>
+                <w:lang w:val="es-419"/>
+              </w:rPr>
+            </w:pPr>
+            <w:r>
+              <w:rPr>
+                <w:rFonts w:ascii="Dax-Regular" w:hAnsi="Dax-Regular"/>
+                <w:lang w:val="es-419"/>
+              </w:rPr>
+              <w:t>80pct</w:t>
+            </w:r>
+          </w:p>
+        </w:tc>
+        <w:tc>
+          <w:tcPr>
+            <w:tcW w:w="4680" w:type="dxa"/>
+          </w:tcPr>
+          <w:p>
+            <w:pPr>
+              <w:rPr>
+                <w:rFonts w:ascii="Dax-Regular" w:hAnsi="Dax-Regular"/>
+                <w:lang w:val="es-419"/>
+              </w:rPr>
+            </w:pPr>
+            <w:r>
+              <w:rPr>
+                <w:rFonts w:ascii="Dax-Regular" w:hAnsi="Dax-Regular"/>
+                <w:lang w:val="es-419"/>
+              </w:rPr>
+              <w:t>1204.63</w:t>
+            </w:r>
+          </w:p>
+        </w:tc>
+      </w:tr>
+      <w:tr>
+        <w:tc>
+          <w:tcPr>
+            <w:tcW w:w="4680" w:type="dxa"/>
+          </w:tcPr>
+          <w:p>
+            <w:pPr>
+              <w:rPr>
+                <w:rFonts w:ascii="Dax-Regular" w:hAnsi="Dax-Regular"/>
+                <w:lang w:val="es-419"/>
+              </w:rPr>
+            </w:pPr>
+            <w:proofErr w:type="spellStart"/>
+            <w:r>
+              <w:rPr>
+                <w:rFonts w:ascii="Dax-Regular" w:hAnsi="Dax-Regular"/>
+                <w:lang w:val="es-419"/>
+              </w:rPr>
+              <w:t>large</w:t>
+            </w:r>
+            <w:proofErr w:type="spellEnd"/>
+          </w:p>
+        </w:tc>
+        <w:tc>
+          <w:tcPr>
+            <w:tcW w:w="4680" w:type="dxa"/>
+          </w:tcPr>
+          <w:p>
+            <w:pPr>
+              <w:rPr>
+                <w:rFonts w:ascii="Dax-Regular" w:hAnsi="Dax-Regular"/>
+                <w:lang w:val="es-419"/>
+              </w:rPr>
+            </w:pPr>
+            <w:r>
+              <w:rPr>
+                <w:rFonts w:ascii="Dax-Regular" w:hAnsi="Dax-Regular"/>
+                <w:lang w:val="es-419"/>
+              </w:rPr>
+              <w:t>1544.14</w:t>
+            </w:r>
+          </w:p>
+        </w:tc>
+      </w:tr>
+    </w:tbl>
+    <w:p>
+      <w:pPr>
+        <w:rPr>
+          <w:rFonts w:ascii="Dax-Regular" w:hAnsi="Dax-Regular"/>
+          <w:lang w:val="es-419"/>
+        </w:rPr>
+      </w:pPr>
+    </w:p>
+    <w:p>
+      <w:pPr>
+        <w:pStyle w:val="Ttulo3"/>
+        <w:rPr>
+          <w:b/>
+          <w:bCs/>
+          <w:lang w:val="es-419"/>
+        </w:rPr>
+      </w:pPr>
+      <w:r>
+        <w:rPr>
+          <w:b/>
+          <w:bCs/>
+          <w:lang w:val="es-419"/>
+        </w:rPr>
+        <w:t>Tablas de datos</w:t>
+      </w:r>
+    </w:p>
+    <w:p>
+      <w:pPr>
+        <w:rPr>
+          <w:lang w:val="es-419"/>
+        </w:rPr>
+      </w:pPr>
+      <w:r>
+        <w:rPr>
+          <w:lang w:val="es-419"/>
+        </w:rPr>
+        <w:t>Las tablas con la recopilación de datos de las pruebas.</w:t>
+      </w:r>
+    </w:p>
+    <w:p>
+      <w:pPr>
+        <w:rPr>
+          <w:lang w:val="es-419"/>
+        </w:rPr>
+      </w:pPr>
+    </w:p>
+    <w:p>
+      <w:pPr>
+        <w:rPr>
+          <w:lang w:val="es-419"/>
+        </w:rPr>
+      </w:pPr>
+    </w:p>
+    <w:p>
+      <w:pPr>
+        <w:pStyle w:val="Ttulo3"/>
+        <w:rPr>
+          <w:b/>
+          <w:bCs/>
+          <w:lang w:val="es-419"/>
+        </w:rPr>
+      </w:pPr>
+      <w:r>
+        <w:rPr>
+          <w:b/>
+          <w:bCs/>
+          <w:lang w:val="es-419"/>
+        </w:rPr>
+        <w:t>Graficas</w:t>
+      </w:r>
+    </w:p>
+    <w:p>
+      <w:pPr>
+        <w:pStyle w:val="Sinespaciado"/>
+        <w:rPr>
+          <w:lang w:val="es-419"/>
+        </w:rPr>
+      </w:pPr>
+      <w:r>
+        <w:rPr>
+          <w:lang w:val="es-419"/>
+        </w:rPr>
+        <w:t>Las gráficas con la representación de las pruebas</w:t>
+      </w:r>
+      <w:r>
+        <w:rPr>
+          <w:lang w:val="es-419"/>
+        </w:rPr>
+        <w:t xml:space="preserve"> realizadas.</w:t>
+      </w:r>
+    </w:p>
+    <w:p>
+      <w:pPr>
+        <w:pStyle w:val="Sinespaciado"/>
+        <w:rPr>
+          <w:lang w:val="es-419"/>
+        </w:rPr>
+      </w:pPr>
+    </w:p>
+    <w:p>
+      <w:pPr>
+        <w:pStyle w:val="Ttulo2"/>
+        <w:rPr>
+          <w:b/>
+          <w:bCs/>
+          <w:lang w:val="es-419"/>
+        </w:rPr>
+      </w:pPr>
+      <w:r>
+        <w:rPr>
+          <w:b/>
+          <w:bCs/>
+          <w:lang w:val="es-419"/>
+        </w:rPr>
+        <w:t>Análisis</w:t>
+      </w:r>
+    </w:p>
+    <w:p>
+      <w:pPr>
+        <w:rPr>
+          <w:lang w:val="es-419"/>
+        </w:rPr>
+      </w:pPr>
+      <w:r>
+        <w:rPr>
+          <w:lang w:val="es-419"/>
+        </w:rPr>
+        <w:t xml:space="preserve">la complejidad total del código depende del número de elementos en el conjunto de datos, y en el peor caso, estará dominada por el paso de ordenamiento, que es </w:t>
+      </w:r>
+      <w:proofErr w:type="gramStart"/>
+      <w:r>
+        <w:rPr>
+          <w:lang w:val="es-419"/>
+        </w:rPr>
+        <w:t>O(</w:t>
+      </w:r>
+      <w:proofErr w:type="gramEnd"/>
+      <w:r>
+        <w:rPr>
+          <w:lang w:val="es-419"/>
+        </w:rPr>
+        <w:t xml:space="preserve">n log n). Otras operaciones dentro del </w:t>
+      </w:r>
+      <w:r>
+        <w:rPr>
+          <w:lang w:val="es-419"/>
+        </w:rPr>
+        <w:lastRenderedPageBreak/>
+        <w:t xml:space="preserve">bucle también contribuirán a la complejidad lineal en función del número de elementos que cumplen las condiciones. Por lo tanto, en general, se puede considerar que el código tiene una complejidad en el orden de </w:t>
+      </w:r>
+      <w:proofErr w:type="gramStart"/>
+      <w:r>
+        <w:rPr>
+          <w:lang w:val="es-419"/>
+        </w:rPr>
+        <w:t>O(</w:t>
+      </w:r>
+      <w:proofErr w:type="gramEnd"/>
+      <w:r>
+        <w:rPr>
+          <w:lang w:val="es-419"/>
+        </w:rPr>
+        <w:t>n log n) en el peor caso.</w:t>
+      </w:r>
+    </w:p>
+    <w:p>
+      <w:pPr>
+        <w:pStyle w:val="Ttulo1"/>
+        <w:rPr>
+          <w:b/>
+          <w:bCs/>
+          <w:lang w:val="es-419"/>
+        </w:rPr>
+      </w:pPr>
+      <w:r>
+        <w:rPr>
+          <w:b/>
+          <w:bCs/>
+          <w:lang w:val="es-419"/>
+        </w:rPr>
+        <w:t>Requerimiento &lt;&lt;</w:t>
+      </w:r>
+      <w:r>
+        <w:rPr>
+          <w:b/>
+          <w:bCs/>
+          <w:lang w:val="es-419"/>
+        </w:rPr>
+        <w:t>2</w:t>
+      </w:r>
+      <w:r>
+        <w:rPr>
+          <w:b/>
+          <w:bCs/>
+          <w:lang w:val="es-419"/>
+        </w:rPr>
+        <w:t>&gt;&gt;</w:t>
+      </w:r>
+    </w:p>
+    <w:p>
+      <w:pPr>
+        <w:rPr>
+          <w:lang w:val="es-419"/>
+        </w:rPr>
+      </w:pPr>
+      <w:r>
+        <w:rPr>
+          <w:lang w:val="es-419"/>
+        </w:rPr>
+        <w:t>Plantilla para el documentar y analizar cada uno de los requerimientos.</w:t>
+      </w:r>
+    </w:p>
+    <w:p>
+      <w:pPr>
+        <w:rPr>
+          <w:lang w:val="es-419"/>
+        </w:rPr>
+      </w:pPr>
+      <w:r>
+        <w:rPr>
+          <w:lang w:val="es-419"/>
+        </w:rPr>
+        <w:drawing>
+          <wp:inline distT="0" distB="0" distL="0" distR="0" wp14:anchorId="281A5295" wp14:editId="10C44DC0">
+            <wp:extent cx="5943600" cy="3616960"/>
+            <wp:effectExtent l="0" t="0" r="0" b="2540"/>
+            <wp:docPr id="1822944633" name="Imagen 1" descr="Texto&#10;&#10;Descripción generada automáticamente"/>
+            <wp:cNvGraphicFramePr>
+              <a:graphicFrameLocks xmlns:a="http://schemas.openxmlformats.org/drawingml/2006/main" noChangeAspect="1"/>
+            </wp:cNvGraphicFramePr>
+            <a:graphic xmlns:a="http://schemas.openxmlformats.org/drawingml/2006/main">
+              <a:graphicData uri="http://schemas.openxmlformats.org/drawingml/2006/picture">
+                <pic:pic xmlns:pic="http://schemas.openxmlformats.org/drawingml/2006/picture">
+                  <pic:nvPicPr>
+                    <pic:cNvPr id="1822944633" name="Imagen 1" descr="Texto&#10;&#10;Descripción generada automáticamente"/>
+                    <pic:cNvPicPr/>
+                  </pic:nvPicPr>
+                  <pic:blipFill>
+                    <a:blip r:embed="rId12"/>
+                    <a:stretch>
+                      <a:fillRect/>
+                    </a:stretch>
+                  </pic:blipFill>
+                  <pic:spPr>
+                    <a:xfrm>
+                      <a:off x="0" y="0"/>
+                      <a:ext cx="5943600" cy="3616960"/>
+                    </a:xfrm>
+                    <a:prstGeom prst="rect">
+                      <a:avLst/>
+                    </a:prstGeom>
+                  </pic:spPr>
+                </pic:pic>
+              </a:graphicData>
+            </a:graphic>
+          </wp:inline>
+        </w:drawing>
+      </w:r>
+    </w:p>
+    <w:p>
+      <w:pPr>
+        <w:pStyle w:val="Ttulo2"/>
+        <w:rPr>
+          <w:b/>
+          <w:bCs/>
+          <w:lang w:val="es-419"/>
+        </w:rPr>
+      </w:pPr>
+      <w:r>
+        <w:rPr>
+          <w:b/>
+          <w:bCs/>
+          <w:lang w:val="es-419"/>
+        </w:rPr>
+        <w:t>Descripción</w:t>
+      </w:r>
+    </w:p>
+    <w:p>
+      <w:pPr>
+        <w:rPr>
+          <w:lang w:val="es-419"/>
+        </w:rPr>
+      </w:pPr>
+      <w:r>
+        <w:rPr>
+          <w:lang w:val="es-419"/>
+        </w:rPr>
+        <w:t>Breve descripción de como abordaron la implementación del requerimiento</w:t>
+      </w:r>
+    </w:p>
+    <w:tbl>
+      <w:tblPr>
+        <w:tblStyle w:val="Tablaconcuadrcula"/>
+        <w:tblW w:w="9360" w:type="dxa"/>
+        <w:tblLayout w:type="fixed"/>
+        <w:tblLook w:val="06A0" w:firstRow="1" w:lastRow="0" w:firstColumn="1" w:lastColumn="0" w:noHBand="1" w:noVBand="1"/>
+      </w:tblPr>
+      <w:tblGrid>
+        <w:gridCol w:w="3060"/>
+        <w:gridCol w:w="6300"/>
+      </w:tblGrid>
+      <w:tr>
+        <w:tc>
+          <w:tcPr>
+            <w:tcW w:w="3060" w:type="dxa"/>
+          </w:tcPr>
+          <w:p>
+            <w:pPr>
+              <w:rPr>
+                <w:b/>
+                <w:bCs/>
+                <w:lang w:val="es-419"/>
+              </w:rPr>
+            </w:pPr>
+            <w:r>
+              <w:rPr>
+                <w:b/>
+                <w:bCs/>
+                <w:lang w:val="es-419"/>
+              </w:rPr>
+              <w:t xml:space="preserve">Entrada </w:t>
+            </w:r>
+          </w:p>
+        </w:tc>
+        <w:tc>
+          <w:tcPr>
+            <w:tcW w:w="6300" w:type="dxa"/>
+          </w:tcPr>
+          <w:p>
+            <w:pPr>
+              <w:rPr>
+                <w:lang w:val="es-419"/>
+              </w:rPr>
+            </w:pPr>
+            <w:r>
+              <w:rPr>
+                <w:lang w:val="es-419"/>
+              </w:rPr>
+              <w:t>Estructura de datos, numero de goles a consultar, nombre de jugador a consultar</w:t>
+            </w:r>
+            <w:r>
+              <w:rPr>
+                <w:lang w:val="es-419"/>
+              </w:rPr>
+              <w:t>.</w:t>
+            </w:r>
+          </w:p>
+        </w:tc>
+      </w:tr>
+      <w:tr>
+        <w:tc>
+          <w:tcPr>
+            <w:tcW w:w="3060" w:type="dxa"/>
+          </w:tcPr>
+          <w:p>
+            <w:pPr>
+              <w:rPr>
+                <w:b/>
+                <w:bCs/>
+                <w:lang w:val="es-419"/>
+              </w:rPr>
+            </w:pPr>
+            <w:r>
+              <w:rPr>
+                <w:b/>
+                <w:bCs/>
+                <w:lang w:val="es-419"/>
+              </w:rPr>
+              <w:t>Salidas</w:t>
+            </w:r>
+          </w:p>
+        </w:tc>
+        <w:tc>
+          <w:tcPr>
+            <w:tcW w:w="6300" w:type="dxa"/>
+          </w:tcPr>
+          <w:p>
+            <w:pPr>
+              <w:rPr>
+                <w:lang w:val="es-419"/>
+              </w:rPr>
+            </w:pPr>
+            <w:r>
+              <w:rPr>
+                <w:lang w:val="es-419"/>
+              </w:rPr>
+              <w:t>Lista de goles anotados por el jugador</w:t>
+            </w:r>
+            <w:r>
+              <w:rPr>
+                <w:lang w:val="es-419"/>
+              </w:rPr>
+              <w:t>.</w:t>
+            </w:r>
+          </w:p>
+        </w:tc>
+      </w:tr>
+      <w:tr>
+        <w:tc>
+          <w:tcPr>
+            <w:tcW w:w="3060" w:type="dxa"/>
+          </w:tcPr>
+          <w:p>
+            <w:pPr>
+              <w:rPr>
+                <w:b/>
+                <w:bCs/>
+                <w:lang w:val="es-419"/>
+              </w:rPr>
+            </w:pPr>
+            <w:r>
+              <w:rPr>
+                <w:b/>
+                <w:bCs/>
+                <w:lang w:val="es-419"/>
+              </w:rPr>
+              <w:t>Implementado (Sí/No)</w:t>
+            </w:r>
+          </w:p>
+        </w:tc>
+        <w:tc>
+          <w:tcPr>
+            <w:tcW w:w="6300" w:type="dxa"/>
+          </w:tcPr>
+          <w:p>
+            <w:pPr>
+              <w:rPr>
+                <w:lang w:val="es-419"/>
+              </w:rPr>
+            </w:pPr>
+            <w:r>
+              <w:rPr>
+                <w:lang w:val="es-419"/>
+              </w:rPr>
+              <w:t>Si</w:t>
+            </w:r>
+            <w:r>
+              <w:rPr>
+                <w:lang w:val="es-419"/>
+              </w:rPr>
+              <w:t>, implementado por Alejandro Maldonado</w:t>
+            </w:r>
+          </w:p>
+        </w:tc>
+      </w:tr>
+    </w:tbl>
+    <w:p>
+      <w:pPr>
+        <w:rPr>
+          <w:lang w:val="es-419"/>
+        </w:rPr>
+      </w:pPr>
+    </w:p>
+    <w:p>
+      <w:pPr>
+        <w:pStyle w:val="Ttulo2"/>
+        <w:rPr>
+          <w:b/>
+          <w:bCs/>
+          <w:lang w:val="es-419"/>
+        </w:rPr>
+      </w:pPr>
+      <w:r>
+        <w:rPr>
+          <w:b/>
+          <w:bCs/>
+          <w:lang w:val="es-419"/>
+        </w:rPr>
+        <w:t>Análisis de complejidad</w:t>
+      </w:r>
+    </w:p>
+    <w:p>
+      <w:pPr>
+        <w:rPr>
+          <w:lang w:val="es-419"/>
+        </w:rPr>
+      </w:pPr>
+      <w:r>
+        <w:rPr>
+          <w:lang w:val="es-419"/>
+        </w:rPr>
+        <w:t>Análisis de complejidad de cada uno de los pasos del algoritmo</w:t>
+      </w:r>
+    </w:p>
+    <w:tbl>
+      <w:tblPr>
+        <w:tblStyle w:val="Tablaconcuadrcula"/>
         <w:tblW w:w="0" w:type="auto"/>
         <w:tblLayout w:type="fixed"/>
         <w:tblLook w:val="06A0" w:firstRow="1" w:lastRow="0" w:firstColumn="1" w:lastColumn="0" w:noHBand="1" w:noVBand="1"/>
@@ -566,8 +2257,16 @@
               <w:rPr>
                 <w:lang w:val="es-419"/>
               </w:rPr>
-              <w:t>Paso ….</w:t>
-            </w:r>
+              <w:t>Paso</w:t>
+            </w:r>
+            <w:proofErr w:type="gramStart"/>
+            <w:r>
+              <w:rPr>
+                <w:lang w:val="es-419"/>
+              </w:rPr>
+              <w:t xml:space="preserve"> ….</w:t>
+            </w:r>
+            <w:proofErr w:type="gramEnd"/>
           </w:p>
         </w:tc>
         <w:tc>
@@ -654,7 +2353,7 @@
     </w:p>
     <w:p>
       <w:pPr>
-        <w:pStyle w:val="Heading2"/>
+        <w:pStyle w:val="Ttulo2"/>
         <w:rPr>
           <w:b/>
           <w:bCs/>
@@ -667,15 +2366,7 @@
           <w:bCs/>
           <w:lang w:val="es-419"/>
         </w:rPr>
-        <w:t xml:space="preserve">Pruebas </w:t>
-      </w:r>
-      <w:r>
-        <w:rPr>
-          <w:b/>
-          <w:bCs/>
-          <w:lang w:val="es-419"/>
-        </w:rPr>
-        <w:t>Realizadas</w:t>
+        <w:t>Pruebas Realizadas</w:t>
       </w:r>
     </w:p>
     <w:p>
@@ -689,42 +2380,154 @@
         <w:rPr>
           <w:lang w:val="es-419"/>
         </w:rPr>
-        <w:t xml:space="preserve">Descripción de las pruebas de tiempos de ejecución y memoria utilizada. Incluir descripción del procedimiento, </w:t>
-      </w:r>
-      <w:r>
-        <w:rPr>
-          <w:lang w:val="es-419"/>
-        </w:rPr>
-        <w:t xml:space="preserve">las condiciones, </w:t>
-      </w:r>
-      <w:r>
-        <w:rPr>
-          <w:lang w:val="es-419"/>
-        </w:rPr>
-        <w:t xml:space="preserve">las herramientas </w:t>
-      </w:r>
-      <w:r>
-        <w:rPr>
-          <w:lang w:val="es-419"/>
-        </w:rPr>
-        <w:t xml:space="preserve">y recursos utilizados (librerías, computadores donde se ejecutan las </w:t>
-      </w:r>
-      <w:r>
-        <w:rPr>
-          <w:lang w:val="es-419"/>
-        </w:rPr>
-        <w:t>pruebas</w:t>
-      </w:r>
-      <w:r>
-        <w:rPr>
-          <w:lang w:val="es-419"/>
-        </w:rPr>
-        <w:t>, entre otros).</w:t>
+        <w:t>Descripción de las pruebas de tiempos de ejecución y memoria utilizada. Incluir descripción del procedimiento, las condiciones, las herramientas y recursos utilizados (librerías, computadores donde se ejecutan las pruebas, entre otros).</w:t>
       </w:r>
     </w:p>
     <w:tbl>
       <w:tblPr>
-        <w:tblStyle w:val="TableGrid"/>
+        <w:tblStyle w:val="Tablaconcuadrcula"/>
+        <w:tblW w:w="0" w:type="auto"/>
+        <w:tblLook w:val="04A0" w:firstRow="1" w:lastRow="0" w:firstColumn="1" w:lastColumn="0" w:noHBand="0" w:noVBand="1"/>
+      </w:tblPr>
+      <w:tblGrid>
+        <w:gridCol w:w="4675"/>
+        <w:gridCol w:w="4675"/>
+      </w:tblGrid>
+      <w:tr>
+        <w:tc>
+          <w:tcPr>
+            <w:tcW w:w="4675" w:type="dxa"/>
+          </w:tcPr>
+          <w:p>
+            <w:pPr>
+              <w:jc w:val="both"/>
+              <w:rPr>
+                <w:lang w:val="es-419"/>
+              </w:rPr>
+            </w:pPr>
+            <w:r>
+              <w:rPr>
+                <w:lang w:val="es-419"/>
+              </w:rPr>
+              <w:t>Procesador</w:t>
+            </w:r>
+          </w:p>
+        </w:tc>
+        <w:tc>
+          <w:tcPr>
+            <w:tcW w:w="4675" w:type="dxa"/>
+          </w:tcPr>
+          <w:p>
+            <w:pPr>
+              <w:jc w:val="both"/>
+              <w:rPr>
+                <w:lang w:val="es-419"/>
+              </w:rPr>
+            </w:pPr>
+            <w:r>
+              <w:rPr>
+                <w:lang w:val="es-419"/>
+              </w:rPr>
+              <w:t>AMD Ryzen 7 4800H 2.90GHz</w:t>
+            </w:r>
+          </w:p>
+        </w:tc>
+      </w:tr>
+      <w:tr>
+        <w:tc>
+          <w:tcPr>
+            <w:tcW w:w="4675" w:type="dxa"/>
+          </w:tcPr>
+          <w:p>
+            <w:pPr>
+              <w:jc w:val="both"/>
+              <w:rPr>
+                <w:lang w:val="es-419"/>
+              </w:rPr>
+            </w:pPr>
+            <w:r>
+              <w:rPr>
+                <w:lang w:val="es-419"/>
+              </w:rPr>
+              <w:t>RAM</w:t>
+            </w:r>
+          </w:p>
+        </w:tc>
+        <w:tc>
+          <w:tcPr>
+            <w:tcW w:w="4675" w:type="dxa"/>
+          </w:tcPr>
+          <w:p>
+            <w:pPr>
+              <w:jc w:val="both"/>
+              <w:rPr>
+                <w:lang w:val="es-419"/>
+              </w:rPr>
+            </w:pPr>
+            <w:r>
+              <w:rPr>
+                <w:lang w:val="es-419"/>
+              </w:rPr>
+              <w:t>8,00 GB 3200hz</w:t>
+            </w:r>
+          </w:p>
+        </w:tc>
+      </w:tr>
+      <w:tr>
+        <w:trPr>
+          <w:trHeight w:val="286"/>
+        </w:trPr>
+        <w:tc>
+          <w:tcPr>
+            <w:tcW w:w="4675" w:type="dxa"/>
+          </w:tcPr>
+          <w:p>
+            <w:pPr>
+              <w:jc w:val="both"/>
+              <w:rPr>
+                <w:lang w:val="es-419"/>
+              </w:rPr>
+            </w:pPr>
+            <w:r>
+              <w:rPr>
+                <w:lang w:val="es-419"/>
+              </w:rPr>
+              <w:t>Sistema operativo</w:t>
+            </w:r>
+          </w:p>
+        </w:tc>
+        <w:tc>
+          <w:tcPr>
+            <w:tcW w:w="4675" w:type="dxa"/>
+          </w:tcPr>
+          <w:p>
+            <w:pPr>
+              <w:jc w:val="both"/>
+              <w:rPr>
+                <w:lang w:val="es-419"/>
+              </w:rPr>
+            </w:pPr>
+            <w:r>
+              <w:rPr>
+                <w:lang w:val="es-419"/>
+              </w:rPr>
+              <w:t>Windows 11</w:t>
+            </w:r>
+          </w:p>
+        </w:tc>
+      </w:tr>
+    </w:tbl>
+    <w:p>
+      <w:pPr>
+        <w:jc w:val="both"/>
+        <w:rPr>
+          <w:lang w:val="es-419"/>
+        </w:rPr>
+      </w:pPr>
+    </w:p>
+    <w:tbl>
+      <w:tblPr>
+        <w:tblStyle w:val="Tablaconcuadrcula"/>
         <w:tblW w:w="0" w:type="auto"/>
         <w:tblLayout w:type="fixed"/>
         <w:tblLook w:val="06A0" w:firstRow="1" w:lastRow="0" w:firstColumn="1" w:lastColumn="0" w:noHBand="1" w:noVBand="1"/>
@@ -778,16 +2581,980 @@
                 <w:bCs/>
                 <w:lang w:val="es-419"/>
               </w:rPr>
-              <w:t>Tiempo</w:t>
-            </w:r>
-            <w:r>
+              <w:t>Tiempo (s)</w:t>
+            </w:r>
+          </w:p>
+        </w:tc>
+      </w:tr>
+      <w:tr>
+        <w:tc>
+          <w:tcPr>
+            <w:tcW w:w="4680" w:type="dxa"/>
+          </w:tcPr>
+          <w:p>
+            <w:pPr>
+              <w:rPr>
+                <w:rFonts w:ascii="Dax-Regular" w:hAnsi="Dax-Regular"/>
+                <w:lang w:val="es-419"/>
+              </w:rPr>
+            </w:pPr>
+          </w:p>
+        </w:tc>
+        <w:tc>
+          <w:tcPr>
+            <w:tcW w:w="4680" w:type="dxa"/>
+          </w:tcPr>
+          <w:p>
+            <w:pPr>
+              <w:rPr>
+                <w:rFonts w:ascii="Dax-Regular" w:hAnsi="Dax-Regular"/>
+                <w:lang w:val="es-419"/>
+              </w:rPr>
+            </w:pPr>
+          </w:p>
+        </w:tc>
+      </w:tr>
+      <w:tr>
+        <w:tc>
+          <w:tcPr>
+            <w:tcW w:w="4680" w:type="dxa"/>
+          </w:tcPr>
+          <w:p>
+            <w:pPr>
+              <w:rPr>
+                <w:rFonts w:ascii="Dax-Regular" w:hAnsi="Dax-Regular"/>
+                <w:lang w:val="es-419"/>
+              </w:rPr>
+            </w:pPr>
+          </w:p>
+        </w:tc>
+        <w:tc>
+          <w:tcPr>
+            <w:tcW w:w="4680" w:type="dxa"/>
+          </w:tcPr>
+          <w:p>
+            <w:pPr>
+              <w:rPr>
+                <w:rFonts w:ascii="Dax-Regular" w:hAnsi="Dax-Regular"/>
+                <w:lang w:val="es-419"/>
+              </w:rPr>
+            </w:pPr>
+          </w:p>
+        </w:tc>
+      </w:tr>
+      <w:tr>
+        <w:tc>
+          <w:tcPr>
+            <w:tcW w:w="4680" w:type="dxa"/>
+          </w:tcPr>
+          <w:p>
+            <w:pPr>
+              <w:rPr>
+                <w:rFonts w:ascii="Dax-Regular" w:hAnsi="Dax-Regular"/>
+                <w:lang w:val="es-419"/>
+              </w:rPr>
+            </w:pPr>
+          </w:p>
+        </w:tc>
+        <w:tc>
+          <w:tcPr>
+            <w:tcW w:w="4680" w:type="dxa"/>
+          </w:tcPr>
+          <w:p>
+            <w:pPr>
+              <w:rPr>
+                <w:rFonts w:ascii="Dax-Regular" w:hAnsi="Dax-Regular"/>
+                <w:lang w:val="es-419"/>
+              </w:rPr>
+            </w:pPr>
+          </w:p>
+        </w:tc>
+      </w:tr>
+    </w:tbl>
+    <w:p>
+      <w:pPr>
+        <w:rPr>
+          <w:rFonts w:ascii="Dax-Regular" w:hAnsi="Dax-Regular"/>
+          <w:lang w:val="es-419"/>
+        </w:rPr>
+      </w:pPr>
+    </w:p>
+    <w:p>
+      <w:pPr>
+        <w:pStyle w:val="Ttulo3"/>
+        <w:rPr>
+          <w:b/>
+          <w:bCs/>
+          <w:lang w:val="es-419"/>
+        </w:rPr>
+      </w:pPr>
+      <w:r>
+        <w:rPr>
+          <w:b/>
+          <w:bCs/>
+          <w:lang w:val="es-419"/>
+        </w:rPr>
+        <w:t>Tablas de datos</w:t>
+      </w:r>
+    </w:p>
+    <w:p>
+      <w:pPr>
+        <w:rPr>
+          <w:lang w:val="es-419"/>
+        </w:rPr>
+      </w:pPr>
+      <w:r>
+        <w:rPr>
+          <w:lang w:val="es-419"/>
+        </w:rPr>
+        <w:t>Las tablas con la recopilación de datos de las pruebas.</w:t>
+      </w:r>
+    </w:p>
+    <w:p>
+      <w:pPr>
+        <w:rPr>
+          <w:lang w:val="es-419"/>
+        </w:rPr>
+      </w:pPr>
+    </w:p>
+    <w:p>
+      <w:pPr>
+        <w:rPr>
+          <w:lang w:val="es-419"/>
+        </w:rPr>
+      </w:pPr>
+    </w:p>
+    <w:p>
+      <w:pPr>
+        <w:pStyle w:val="Ttulo3"/>
+        <w:rPr>
+          <w:b/>
+          <w:bCs/>
+          <w:lang w:val="es-419"/>
+        </w:rPr>
+      </w:pPr>
+      <w:r>
+        <w:rPr>
+          <w:b/>
+          <w:bCs/>
+          <w:lang w:val="es-419"/>
+        </w:rPr>
+        <w:t>Graficas</w:t>
+      </w:r>
+    </w:p>
+    <w:p>
+      <w:pPr>
+        <w:pStyle w:val="Sinespaciado"/>
+        <w:rPr>
+          <w:lang w:val="es-419"/>
+        </w:rPr>
+      </w:pPr>
+      <w:r>
+        <w:rPr>
+          <w:lang w:val="es-419"/>
+        </w:rPr>
+        <w:t>Las gráficas con la representación de las pruebas realizadas.</w:t>
+      </w:r>
+    </w:p>
+    <w:p>
+      <w:pPr>
+        <w:pStyle w:val="Sinespaciado"/>
+        <w:rPr>
+          <w:lang w:val="es-419"/>
+        </w:rPr>
+      </w:pPr>
+    </w:p>
+    <w:p>
+      <w:pPr>
+        <w:pStyle w:val="Ttulo2"/>
+        <w:rPr>
+          <w:b/>
+          <w:bCs/>
+          <w:lang w:val="es-419"/>
+        </w:rPr>
+      </w:pPr>
+      <w:r>
+        <w:rPr>
+          <w:b/>
+          <w:bCs/>
+          <w:lang w:val="es-419"/>
+        </w:rPr>
+        <w:t>Análisis</w:t>
+      </w:r>
+    </w:p>
+    <w:p>
+      <w:pPr>
+        <w:rPr>
+          <w:lang w:val="es-419"/>
+        </w:rPr>
+      </w:pPr>
+      <w:r>
+        <w:rPr>
+          <w:lang w:val="es-419"/>
+        </w:rPr>
+        <w:t xml:space="preserve">Análisis de resultados de la implementación, tener cuenta las pruebas realizadas y el </w:t>
+      </w:r>
+      <w:proofErr w:type="spellStart"/>
+      <w:r>
+        <w:rPr>
+          <w:lang w:val="es-419"/>
+        </w:rPr>
+        <w:t>analisis</w:t>
+      </w:r>
+      <w:proofErr w:type="spellEnd"/>
+      <w:r>
+        <w:rPr>
+          <w:lang w:val="es-419"/>
+        </w:rPr>
+        <w:t xml:space="preserve"> de complejidad.</w:t>
+      </w:r>
+    </w:p>
+    <w:p>
+      <w:pPr>
+        <w:pStyle w:val="Ttulo1"/>
+        <w:rPr>
+          <w:b/>
+          <w:bCs/>
+          <w:lang w:val="es-419"/>
+        </w:rPr>
+      </w:pPr>
+      <w:r>
+        <w:rPr>
+          <w:b/>
+          <w:bCs/>
+          <w:lang w:val="es-419"/>
+        </w:rPr>
+        <w:t>Requerimiento &lt;&lt;</w:t>
+      </w:r>
+      <w:r>
+        <w:rPr>
+          <w:b/>
+          <w:bCs/>
+          <w:lang w:val="es-419"/>
+        </w:rPr>
+        <w:t>3</w:t>
+      </w:r>
+      <w:r>
+        <w:rPr>
+          <w:b/>
+          <w:bCs/>
+          <w:lang w:val="es-419"/>
+        </w:rPr>
+        <w:t>&gt;&gt;</w:t>
+      </w:r>
+    </w:p>
+    <w:p>
+      <w:pPr>
+        <w:rPr>
+          <w:lang w:val="es-419"/>
+        </w:rPr>
+      </w:pPr>
+      <w:r>
+        <w:rPr>
+          <w:lang w:val="es-419"/>
+        </w:rPr>
+        <w:t>Plantilla para el documentar y analizar cada uno de los requerimientos.</w:t>
+      </w:r>
+    </w:p>
+    <w:p>
+      <w:pPr>
+        <w:pStyle w:val="Ttulo2"/>
+        <w:rPr>
+          <w:b/>
+          <w:bCs/>
+          <w:lang w:val="es-419"/>
+        </w:rPr>
+      </w:pPr>
+      <w:r>
+        <w:rPr>
+          <w:b/>
+          <w:bCs/>
+          <w:lang w:val="es-419"/>
+        </w:rPr>
+        <w:t>Descripción</w:t>
+      </w:r>
+    </w:p>
+    <w:p>
+      <w:pPr>
+        <w:rPr>
+          <w:lang w:val="es-419"/>
+        </w:rPr>
+      </w:pPr>
+      <w:r>
+        <w:rPr>
+          <w:lang w:val="es-419"/>
+        </w:rPr>
+        <w:t>Breve descripción de como abordaron la implementación del requerimiento</w:t>
+      </w:r>
+    </w:p>
+    <w:tbl>
+      <w:tblPr>
+        <w:tblStyle w:val="Tablaconcuadrcula"/>
+        <w:tblW w:w="9360" w:type="dxa"/>
+        <w:tblLayout w:type="fixed"/>
+        <w:tblLook w:val="06A0" w:firstRow="1" w:lastRow="0" w:firstColumn="1" w:lastColumn="0" w:noHBand="1" w:noVBand="1"/>
+      </w:tblPr>
+      <w:tblGrid>
+        <w:gridCol w:w="3060"/>
+        <w:gridCol w:w="6300"/>
+      </w:tblGrid>
+      <w:tr>
+        <w:tc>
+          <w:tcPr>
+            <w:tcW w:w="3060" w:type="dxa"/>
+          </w:tcPr>
+          <w:p>
+            <w:pPr>
+              <w:rPr>
+                <w:b/>
+                <w:bCs/>
+                <w:lang w:val="es-419"/>
+              </w:rPr>
+            </w:pPr>
+            <w:r>
+              <w:rPr>
+                <w:b/>
+                <w:bCs/>
+                <w:lang w:val="es-419"/>
+              </w:rPr>
+              <w:t xml:space="preserve">Entrada </w:t>
+            </w:r>
+          </w:p>
+        </w:tc>
+        <w:tc>
+          <w:tcPr>
+            <w:tcW w:w="6300" w:type="dxa"/>
+          </w:tcPr>
+          <w:p>
+            <w:pPr>
+              <w:rPr>
+                <w:lang w:val="es-419"/>
+              </w:rPr>
+            </w:pPr>
+            <w:r>
+              <w:rPr>
+                <w:lang w:val="es-419"/>
+              </w:rPr>
+              <w:t>Nombre del equipo a consultar, fecha inicial del periodo, fecha final del periodo</w:t>
+            </w:r>
+            <w:r>
+              <w:rPr>
+                <w:lang w:val="es-419"/>
+              </w:rPr>
+              <w:t>.</w:t>
+            </w:r>
+          </w:p>
+        </w:tc>
+      </w:tr>
+      <w:tr>
+        <w:tc>
+          <w:tcPr>
+            <w:tcW w:w="3060" w:type="dxa"/>
+          </w:tcPr>
+          <w:p>
+            <w:pPr>
+              <w:rPr>
+                <w:b/>
+                <w:bCs/>
+                <w:lang w:val="es-419"/>
+              </w:rPr>
+            </w:pPr>
+            <w:r>
+              <w:rPr>
+                <w:b/>
+                <w:bCs/>
+                <w:lang w:val="es-419"/>
+              </w:rPr>
+              <w:t>Salidas</w:t>
+            </w:r>
+          </w:p>
+        </w:tc>
+        <w:tc>
+          <w:tcPr>
+            <w:tcW w:w="6300" w:type="dxa"/>
+          </w:tcPr>
+          <w:p>
+            <w:pPr>
+              <w:rPr>
+                <w:lang w:val="es-419"/>
+              </w:rPr>
+            </w:pPr>
+            <w:r>
+              <w:rPr>
+                <w:lang w:val="es-419"/>
+              </w:rPr>
+              <w:t>Lista de partidos que jugo el equipo a consultar en el periodo especificado</w:t>
+            </w:r>
+            <w:r>
+              <w:rPr>
+                <w:lang w:val="es-419"/>
+              </w:rPr>
+              <w:t>.</w:t>
+            </w:r>
+          </w:p>
+        </w:tc>
+      </w:tr>
+      <w:tr>
+        <w:tc>
+          <w:tcPr>
+            <w:tcW w:w="3060" w:type="dxa"/>
+          </w:tcPr>
+          <w:p>
+            <w:pPr>
+              <w:rPr>
+                <w:b/>
+                <w:bCs/>
+                <w:lang w:val="es-419"/>
+              </w:rPr>
+            </w:pPr>
+            <w:r>
+              <w:rPr>
+                <w:b/>
+                <w:bCs/>
+                <w:lang w:val="es-419"/>
+              </w:rPr>
+              <w:t>Implementado (Sí/No)</w:t>
+            </w:r>
+          </w:p>
+        </w:tc>
+        <w:tc>
+          <w:tcPr>
+            <w:tcW w:w="6300" w:type="dxa"/>
+          </w:tcPr>
+          <w:p>
+            <w:pPr>
+              <w:rPr>
+                <w:lang w:val="es-419"/>
+              </w:rPr>
+            </w:pPr>
+            <w:r>
+              <w:rPr>
+                <w:lang w:val="es-419"/>
+              </w:rPr>
+              <w:t>Si</w:t>
+            </w:r>
+            <w:r>
+              <w:rPr>
+                <w:lang w:val="es-419"/>
+              </w:rPr>
+              <w:t>, implementado por Alejandro Maldonado</w:t>
+            </w:r>
+          </w:p>
+        </w:tc>
+      </w:tr>
+    </w:tbl>
+    <w:p>
+      <w:pPr>
+        <w:rPr>
+          <w:lang w:val="es-419"/>
+        </w:rPr>
+      </w:pPr>
+    </w:p>
+    <w:p>
+      <w:pPr>
+        <w:pStyle w:val="Ttulo2"/>
+        <w:rPr>
+          <w:b/>
+          <w:bCs/>
+          <w:lang w:val="es-419"/>
+        </w:rPr>
+      </w:pPr>
+      <w:r>
+        <w:rPr>
+          <w:b/>
+          <w:bCs/>
+          <w:lang w:val="es-419"/>
+        </w:rPr>
+        <w:lastRenderedPageBreak/>
+        <w:t>Análisis de complejidad</w:t>
+      </w:r>
+    </w:p>
+    <w:p>
+      <w:pPr>
+        <w:rPr>
+          <w:lang w:val="es-419"/>
+        </w:rPr>
+      </w:pPr>
+      <w:r>
+        <w:rPr>
+          <w:lang w:val="es-419"/>
+        </w:rPr>
+        <w:t>Análisis de complejidad de cada uno de los pasos del algoritmo</w:t>
+      </w:r>
+    </w:p>
+    <w:tbl>
+      <w:tblPr>
+        <w:tblStyle w:val="Tablaconcuadrcula"/>
+        <w:tblW w:w="0" w:type="auto"/>
+        <w:tblLayout w:type="fixed"/>
+        <w:tblLook w:val="06A0" w:firstRow="1" w:lastRow="0" w:firstColumn="1" w:lastColumn="0" w:noHBand="1" w:noVBand="1"/>
+      </w:tblPr>
+      <w:tblGrid>
+        <w:gridCol w:w="5070"/>
+        <w:gridCol w:w="4275"/>
+      </w:tblGrid>
+      <w:tr>
+        <w:tc>
+          <w:tcPr>
+            <w:tcW w:w="5070" w:type="dxa"/>
+          </w:tcPr>
+          <w:p>
+            <w:pPr>
+              <w:rPr>
+                <w:b/>
+                <w:bCs/>
+                <w:lang w:val="es-419"/>
+              </w:rPr>
+            </w:pPr>
+            <w:r>
+              <w:rPr>
+                <w:b/>
+                <w:bCs/>
+                <w:lang w:val="es-419"/>
+              </w:rPr>
+              <w:t>Pasos</w:t>
+            </w:r>
+          </w:p>
+        </w:tc>
+        <w:tc>
+          <w:tcPr>
+            <w:tcW w:w="4275" w:type="dxa"/>
+          </w:tcPr>
+          <w:p>
+            <w:pPr>
+              <w:rPr>
+                <w:b/>
+                <w:bCs/>
+                <w:lang w:val="es-419"/>
+              </w:rPr>
+            </w:pPr>
+            <w:r>
+              <w:rPr>
+                <w:b/>
+                <w:bCs/>
+                <w:lang w:val="es-419"/>
+              </w:rPr>
+              <w:t>Complejidad</w:t>
+            </w:r>
+          </w:p>
+        </w:tc>
+      </w:tr>
+      <w:tr>
+        <w:tc>
+          <w:tcPr>
+            <w:tcW w:w="5070" w:type="dxa"/>
+          </w:tcPr>
+          <w:p>
+            <w:pPr>
+              <w:rPr>
+                <w:lang w:val="es-419"/>
+              </w:rPr>
+            </w:pPr>
+            <w:r>
+              <w:rPr>
+                <w:lang w:val="es-419"/>
+              </w:rPr>
+              <w:t>Paso 1</w:t>
+            </w:r>
+          </w:p>
+        </w:tc>
+        <w:tc>
+          <w:tcPr>
+            <w:tcW w:w="4275" w:type="dxa"/>
+          </w:tcPr>
+          <w:p>
+            <w:pPr>
+              <w:rPr>
+                <w:lang w:val="es-419"/>
+              </w:rPr>
+            </w:pPr>
+            <w:r>
+              <w:rPr>
+                <w:lang w:val="es-419"/>
+              </w:rPr>
+              <w:t>O(...)</w:t>
+            </w:r>
+          </w:p>
+        </w:tc>
+      </w:tr>
+      <w:tr>
+        <w:tc>
+          <w:tcPr>
+            <w:tcW w:w="5070" w:type="dxa"/>
+          </w:tcPr>
+          <w:p>
+            <w:pPr>
+              <w:rPr>
+                <w:lang w:val="es-419"/>
+              </w:rPr>
+            </w:pPr>
+            <w:r>
+              <w:rPr>
+                <w:lang w:val="es-419"/>
+              </w:rPr>
+              <w:t xml:space="preserve">Paso 2 </w:t>
+            </w:r>
+          </w:p>
+        </w:tc>
+        <w:tc>
+          <w:tcPr>
+            <w:tcW w:w="4275" w:type="dxa"/>
+          </w:tcPr>
+          <w:p>
+            <w:pPr>
+              <w:rPr>
+                <w:lang w:val="es-419"/>
+              </w:rPr>
+            </w:pPr>
+            <w:r>
+              <w:rPr>
+                <w:lang w:val="es-419"/>
+              </w:rPr>
+              <w:t>O(...)</w:t>
+            </w:r>
+          </w:p>
+        </w:tc>
+      </w:tr>
+      <w:tr>
+        <w:tc>
+          <w:tcPr>
+            <w:tcW w:w="5070" w:type="dxa"/>
+          </w:tcPr>
+          <w:p>
+            <w:pPr>
+              <w:rPr>
+                <w:lang w:val="es-419"/>
+              </w:rPr>
+            </w:pPr>
+            <w:r>
+              <w:rPr>
+                <w:lang w:val="es-419"/>
+              </w:rPr>
+              <w:t>Paso</w:t>
+            </w:r>
+            <w:proofErr w:type="gramStart"/>
+            <w:r>
+              <w:rPr>
+                <w:lang w:val="es-419"/>
+              </w:rPr>
+              <w:t xml:space="preserve"> ….</w:t>
+            </w:r>
+            <w:proofErr w:type="gramEnd"/>
+          </w:p>
+        </w:tc>
+        <w:tc>
+          <w:tcPr>
+            <w:tcW w:w="4275" w:type="dxa"/>
+          </w:tcPr>
+          <w:p>
+            <w:pPr>
+              <w:rPr>
+                <w:lang w:val="es-419"/>
+              </w:rPr>
+            </w:pPr>
+            <w:r>
+              <w:rPr>
+                <w:lang w:val="es-419"/>
+              </w:rPr>
+              <w:t>O(...)</w:t>
+            </w:r>
+          </w:p>
+        </w:tc>
+      </w:tr>
+      <w:tr>
+        <w:tc>
+          <w:tcPr>
+            <w:tcW w:w="5070" w:type="dxa"/>
+          </w:tcPr>
+          <w:p>
+            <w:pPr>
+              <w:rPr>
+                <w:b/>
+                <w:bCs/>
+                <w:i/>
+                <w:iCs/>
+                <w:lang w:val="es-419"/>
+              </w:rPr>
+            </w:pPr>
+            <w:r>
+              <w:rPr>
+                <w:b/>
+                <w:bCs/>
+                <w:i/>
+                <w:iCs/>
+                <w:lang w:val="es-419"/>
+              </w:rPr>
+              <w:t>TOTAL</w:t>
+            </w:r>
+          </w:p>
+        </w:tc>
+        <w:tc>
+          <w:tcPr>
+            <w:tcW w:w="4275" w:type="dxa"/>
+          </w:tcPr>
+          <w:p>
+            <w:pPr>
+              <w:rPr>
+                <w:b/>
+                <w:bCs/>
+                <w:i/>
+                <w:iCs/>
+                <w:lang w:val="es-419"/>
+              </w:rPr>
+            </w:pPr>
+            <w:r>
+              <w:rPr>
+                <w:b/>
+                <w:bCs/>
+                <w:i/>
+                <w:iCs/>
+                <w:lang w:val="es-419"/>
+              </w:rPr>
+              <w:t>O(...)</w:t>
+            </w:r>
+          </w:p>
+        </w:tc>
+      </w:tr>
+    </w:tbl>
+    <w:p>
+      <w:pPr>
+        <w:rPr>
+          <w:rFonts w:ascii="Dax-Regular" w:hAnsi="Dax-Regular"/>
+          <w:lang w:val="es-419"/>
+        </w:rPr>
+      </w:pPr>
+    </w:p>
+    <w:p>
+      <w:pPr>
+        <w:pStyle w:val="Ttulo2"/>
+        <w:rPr>
+          <w:b/>
+          <w:bCs/>
+          <w:lang w:val="es-419"/>
+        </w:rPr>
+      </w:pPr>
+      <w:r>
+        <w:rPr>
+          <w:b/>
+          <w:bCs/>
+          <w:lang w:val="es-419"/>
+        </w:rPr>
+        <w:t>Pruebas Realizadas</w:t>
+      </w:r>
+    </w:p>
+    <w:p>
+      <w:pPr>
+        <w:jc w:val="both"/>
+        <w:rPr>
+          <w:lang w:val="es-419"/>
+        </w:rPr>
+      </w:pPr>
+      <w:r>
+        <w:rPr>
+          <w:lang w:val="es-419"/>
+        </w:rPr>
+        <w:t>Descripción de las pruebas de tiempos de ejecución y memoria utilizada. Incluir descripción del procedimiento, las condiciones, las herramientas y recursos utilizados (librerías, computadores donde se ejecutan las pruebas, entre otros).</w:t>
+      </w:r>
+    </w:p>
+    <w:tbl>
+      <w:tblPr>
+        <w:tblStyle w:val="Tablaconcuadrcula"/>
+        <w:tblW w:w="0" w:type="auto"/>
+        <w:tblLook w:val="04A0" w:firstRow="1" w:lastRow="0" w:firstColumn="1" w:lastColumn="0" w:noHBand="0" w:noVBand="1"/>
+      </w:tblPr>
+      <w:tblGrid>
+        <w:gridCol w:w="4675"/>
+        <w:gridCol w:w="4675"/>
+      </w:tblGrid>
+      <w:tr>
+        <w:tc>
+          <w:tcPr>
+            <w:tcW w:w="4675" w:type="dxa"/>
+          </w:tcPr>
+          <w:p>
+            <w:pPr>
+              <w:jc w:val="both"/>
+              <w:rPr>
+                <w:lang w:val="es-419"/>
+              </w:rPr>
+            </w:pPr>
+            <w:r>
+              <w:rPr>
+                <w:lang w:val="es-419"/>
+              </w:rPr>
+              <w:t>Procesador</w:t>
+            </w:r>
+          </w:p>
+        </w:tc>
+        <w:tc>
+          <w:tcPr>
+            <w:tcW w:w="4675" w:type="dxa"/>
+          </w:tcPr>
+          <w:p>
+            <w:pPr>
+              <w:jc w:val="both"/>
+              <w:rPr>
+                <w:lang w:val="es-419"/>
+              </w:rPr>
+            </w:pPr>
+            <w:r>
+              <w:rPr>
+                <w:lang w:val="es-419"/>
+              </w:rPr>
+              <w:t>AMD Ryzen 7 4800H 2.90GHz</w:t>
+            </w:r>
+          </w:p>
+        </w:tc>
+      </w:tr>
+      <w:tr>
+        <w:tc>
+          <w:tcPr>
+            <w:tcW w:w="4675" w:type="dxa"/>
+          </w:tcPr>
+          <w:p>
+            <w:pPr>
+              <w:jc w:val="both"/>
+              <w:rPr>
+                <w:lang w:val="es-419"/>
+              </w:rPr>
+            </w:pPr>
+            <w:r>
+              <w:rPr>
+                <w:lang w:val="es-419"/>
+              </w:rPr>
+              <w:t>RAM</w:t>
+            </w:r>
+          </w:p>
+        </w:tc>
+        <w:tc>
+          <w:tcPr>
+            <w:tcW w:w="4675" w:type="dxa"/>
+          </w:tcPr>
+          <w:p>
+            <w:pPr>
+              <w:jc w:val="both"/>
+              <w:rPr>
+                <w:lang w:val="es-419"/>
+              </w:rPr>
+            </w:pPr>
+            <w:r>
+              <w:rPr>
+                <w:lang w:val="es-419"/>
+              </w:rPr>
+              <w:t>8,00 GB 3200hz</w:t>
+            </w:r>
+          </w:p>
+        </w:tc>
+      </w:tr>
+      <w:tr>
+        <w:trPr>
+          <w:trHeight w:val="286"/>
+        </w:trPr>
+        <w:tc>
+          <w:tcPr>
+            <w:tcW w:w="4675" w:type="dxa"/>
+          </w:tcPr>
+          <w:p>
+            <w:pPr>
+              <w:jc w:val="both"/>
+              <w:rPr>
+                <w:lang w:val="es-419"/>
+              </w:rPr>
+            </w:pPr>
+            <w:r>
+              <w:rPr>
+                <w:lang w:val="es-419"/>
+              </w:rPr>
+              <w:t>Sistema operativo</w:t>
+            </w:r>
+          </w:p>
+        </w:tc>
+        <w:tc>
+          <w:tcPr>
+            <w:tcW w:w="4675" w:type="dxa"/>
+          </w:tcPr>
+          <w:p>
+            <w:pPr>
+              <w:jc w:val="both"/>
+              <w:rPr>
+                <w:lang w:val="es-419"/>
+              </w:rPr>
+            </w:pPr>
+            <w:r>
+              <w:rPr>
+                <w:lang w:val="es-419"/>
+              </w:rPr>
+              <w:t>Windows 11</w:t>
+            </w:r>
+          </w:p>
+        </w:tc>
+      </w:tr>
+    </w:tbl>
+    <w:p>
+      <w:pPr>
+        <w:jc w:val="both"/>
+        <w:rPr>
+          <w:lang w:val="es-419"/>
+        </w:rPr>
+      </w:pPr>
+    </w:p>
+    <w:tbl>
+      <w:tblPr>
+        <w:tblStyle w:val="Tablaconcuadrcula"/>
+        <w:tblW w:w="0" w:type="auto"/>
+        <w:tblLayout w:type="fixed"/>
+        <w:tblLook w:val="06A0" w:firstRow="1" w:lastRow="0" w:firstColumn="1" w:lastColumn="0" w:noHBand="1" w:noVBand="1"/>
+      </w:tblPr>
+      <w:tblGrid>
+        <w:gridCol w:w="4680"/>
+        <w:gridCol w:w="4680"/>
+      </w:tblGrid>
+      <w:tr>
+        <w:tc>
+          <w:tcPr>
+            <w:tcW w:w="4680" w:type="dxa"/>
+          </w:tcPr>
+          <w:p>
+            <w:pPr>
               <w:rPr>
                 <w:rFonts w:ascii="Dax-Regular" w:hAnsi="Dax-Regular"/>
                 <w:b/>
                 <w:bCs/>
                 <w:lang w:val="es-419"/>
               </w:rPr>
-              <w:t xml:space="preserve"> (s)</w:t>
+            </w:pPr>
+            <w:r>
+              <w:rPr>
+                <w:rFonts w:ascii="Dax-Regular" w:hAnsi="Dax-Regular"/>
+                <w:b/>
+                <w:bCs/>
+                <w:lang w:val="es-419"/>
+              </w:rPr>
+              <w:t>Entrada</w:t>
+            </w:r>
+          </w:p>
+        </w:tc>
+        <w:tc>
+          <w:tcPr>
+            <w:tcW w:w="4680" w:type="dxa"/>
+          </w:tcPr>
+          <w:p>
+            <w:pPr>
+              <w:rPr>
+                <w:rFonts w:ascii="Dax-Regular" w:hAnsi="Dax-Regular"/>
+                <w:b/>
+                <w:bCs/>
+                <w:lang w:val="es-419"/>
+              </w:rPr>
+            </w:pPr>
+            <w:r>
+              <w:rPr>
+                <w:rFonts w:ascii="Dax-Regular" w:hAnsi="Dax-Regular"/>
+                <w:b/>
+                <w:bCs/>
+                <w:lang w:val="es-419"/>
+              </w:rPr>
+              <w:t>Tiempo (s)</w:t>
             </w:r>
           </w:p>
         </w:tc>
@@ -887,7 +3654,7 @@
     </w:p>
     <w:p>
       <w:pPr>
-        <w:pStyle w:val="Heading3"/>
+        <w:pStyle w:val="Ttulo3"/>
         <w:rPr>
           <w:b/>
           <w:bCs/>
@@ -932,7 +3699,7 @@
     </w:p>
     <w:p>
       <w:pPr>
-        <w:pStyle w:val="Heading3"/>
+        <w:pStyle w:val="Ttulo3"/>
         <w:rPr>
           <w:b/>
           <w:bCs/>
@@ -950,27 +3717,21 @@
     </w:p>
     <w:p>
       <w:pPr>
-        <w:pStyle w:val="NoSpacing"/>
-        <w:rPr>
-          <w:lang w:val="es-419"/>
-        </w:rPr>
-      </w:pPr>
-      <w:r>
-        <w:rPr>
-          <w:lang w:val="es-419"/>
-        </w:rPr>
-        <w:t>Las gráficas con la representación de las pruebas</w:t>
-      </w:r>
-      <w:r>
-        <w:rPr>
-          <w:lang w:val="es-419"/>
-        </w:rPr>
-        <w:t xml:space="preserve"> realizadas.</w:t>
+        <w:pStyle w:val="Sinespaciado"/>
+        <w:rPr>
+          <w:lang w:val="es-419"/>
+        </w:rPr>
+      </w:pPr>
+      <w:r>
+        <w:rPr>
+          <w:lang w:val="es-419"/>
+        </w:rPr>
+        <w:t>Las gráficas con la representación de las pruebas realizadas.</w:t>
       </w:r>
     </w:p>
     <w:p>
       <w:pPr>
-        <w:pStyle w:val="NoSpacing"/>
+        <w:pStyle w:val="Sinespaciado"/>
         <w:rPr>
           <w:lang w:val="es-419"/>
         </w:rPr>
@@ -978,7 +3739,7 @@
     </w:p>
     <w:p>
       <w:pPr>
-        <w:pStyle w:val="Heading2"/>
+        <w:pStyle w:val="Ttulo2"/>
         <w:rPr>
           <w:b/>
           <w:bCs/>
@@ -1004,12 +3765,26 @@
         <w:rPr>
           <w:lang w:val="es-419"/>
         </w:rPr>
-        <w:t>Análisis de resultados de la implementación, tener cuenta las pruebas realizadas y el analisis de complejidad.</w:t>
+        <w:t xml:space="preserve">Análisis de resultados de la implementación, tener cuenta las pruebas realizadas y el </w:t>
+      </w:r>
+      <w:proofErr w:type="spellStart"/>
+      <w:r>
+        <w:rPr>
+          <w:lang w:val="es-419"/>
+        </w:rPr>
+        <w:t>analisis</w:t>
+      </w:r>
+      <w:proofErr w:type="spellEnd"/>
+      <w:r>
+        <w:rPr>
+          <w:lang w:val="es-419"/>
+        </w:rPr>
+        <w:t xml:space="preserve"> de complejidad.</w:t>
       </w:r>
     </w:p>
     <w:p>
       <w:pPr>
-        <w:pStyle w:val="Heading1"/>
+        <w:pStyle w:val="Ttulo1"/>
         <w:rPr>
           <w:b/>
           <w:bCs/>
@@ -1042,7 +3817,7 @@
     </w:p>
     <w:p>
       <w:pPr>
-        <w:pStyle w:val="Heading2"/>
+        <w:pStyle w:val="Ttulo2"/>
         <w:rPr>
           <w:b/>
           <w:bCs/>
@@ -1055,6 +3830,7 @@
           <w:bCs/>
           <w:lang w:val="es-419"/>
         </w:rPr>
+        <w:lastRenderedPageBreak/>
         <w:t>Descripción</w:t>
       </w:r>
     </w:p>
@@ -1087,7 +3863,7 @@
                     <pic:cNvPicPr/>
                   </pic:nvPicPr>
                   <pic:blipFill>
-                    <a:blip r:embed="rId11"/>
+                    <a:blip r:embed="rId13"/>
                     <a:stretch>
                       <a:fillRect/>
                     </a:stretch>
@@ -1167,12 +3943,26 @@
         <w:rPr>
           <w:lang w:val="es-419"/>
         </w:rPr>
-        <w:t xml:space="preserve"> retorna None.</w:t>
+        <w:t xml:space="preserve"> retorna </w:t>
+      </w:r>
+      <w:proofErr w:type="spellStart"/>
+      <w:r>
+        <w:rPr>
+          <w:lang w:val="es-419"/>
+        </w:rPr>
+        <w:t>None</w:t>
+      </w:r>
+      <w:proofErr w:type="spellEnd"/>
+      <w:r>
+        <w:rPr>
+          <w:lang w:val="es-419"/>
+        </w:rPr>
+        <w:t>.</w:t>
       </w:r>
     </w:p>
     <w:tbl>
       <w:tblPr>
-        <w:tblStyle w:val="TableGrid"/>
+        <w:tblStyle w:val="Tablaconcuadrcula"/>
         <w:tblW w:w="9360" w:type="dxa"/>
         <w:tblLayout w:type="fixed"/>
         <w:tblLook w:val="06A0" w:firstRow="1" w:lastRow="0" w:firstColumn="1" w:lastColumn="0" w:noHBand="1" w:noVBand="1"/>
@@ -1266,8 +4056,16 @@
               <w:rPr>
                 <w:lang w:val="es-419"/>
               </w:rPr>
-              <w:t>El elemento con el ID dado, si no existe se retorna None</w:t>
-            </w:r>
+              <w:t xml:space="preserve">El elemento con el ID dado, si no existe se retorna </w:t>
+            </w:r>
+            <w:proofErr w:type="spellStart"/>
+            <w:r>
+              <w:rPr>
+                <w:lang w:val="es-419"/>
+              </w:rPr>
+              <w:t>None</w:t>
+            </w:r>
+            <w:proofErr w:type="spellEnd"/>
           </w:p>
         </w:tc>
       </w:tr>
@@ -1335,7 +4133,7 @@
     </w:p>
     <w:p>
       <w:pPr>
-        <w:pStyle w:val="Heading2"/>
+        <w:pStyle w:val="Ttulo2"/>
         <w:rPr>
           <w:b/>
           <w:bCs/>
@@ -1366,7 +4164,7 @@
     </w:p>
     <w:tbl>
       <w:tblPr>
-        <w:tblStyle w:val="TableGrid"/>
+        <w:tblStyle w:val="Tablaconcuadrcula"/>
         <w:tblW w:w="0" w:type="auto"/>
         <w:tblLayout w:type="fixed"/>
         <w:tblLook w:val="06A0" w:firstRow="1" w:lastRow="0" w:firstColumn="1" w:lastColumn="0" w:noHBand="1" w:noVBand="1"/>
@@ -1436,7 +4234,21 @@
               <w:rPr>
                 <w:lang w:val="es-419"/>
               </w:rPr>
-              <w:t>Buscar si el elemento existe (isPresent)</w:t>
+              <w:t>Buscar si el elemento existe (</w:t>
+            </w:r>
+            <w:proofErr w:type="spellStart"/>
+            <w:r>
+              <w:rPr>
+                <w:lang w:val="es-419"/>
+              </w:rPr>
+              <w:t>isPresent</w:t>
+            </w:r>
+            <w:proofErr w:type="spellEnd"/>
+            <w:r>
+              <w:rPr>
+                <w:lang w:val="es-419"/>
+              </w:rPr>
+              <w:t>)</w:t>
             </w:r>
           </w:p>
         </w:tc>
@@ -1486,7 +4298,21 @@
               <w:rPr>
                 <w:lang w:val="es-419"/>
               </w:rPr>
-              <w:t>Obtener el elemento (getElement)</w:t>
+              <w:t>Obtener el elemento (</w:t>
+            </w:r>
+            <w:proofErr w:type="spellStart"/>
+            <w:r>
+              <w:rPr>
+                <w:lang w:val="es-419"/>
+              </w:rPr>
+              <w:t>getElement</w:t>
+            </w:r>
+            <w:proofErr w:type="spellEnd"/>
+            <w:r>
+              <w:rPr>
+                <w:lang w:val="es-419"/>
+              </w:rPr>
+              <w:t>)</w:t>
             </w:r>
             <w:r>
               <w:rPr>
@@ -1506,12 +4332,14 @@
                 <w:lang w:val="es-419"/>
               </w:rPr>
             </w:pPr>
+            <w:proofErr w:type="gramStart"/>
             <w:r>
               <w:rPr>
                 <w:lang w:val="es-419"/>
               </w:rPr>
               <w:t>O(</w:t>
             </w:r>
+            <w:proofErr w:type="gramEnd"/>
             <w:r>
               <w:rPr>
                 <w:lang w:val="es-419"/>
@@ -1612,7 +4440,7 @@
     </w:p>
     <w:p>
       <w:pPr>
-        <w:pStyle w:val="Heading2"/>
+        <w:pStyle w:val="Ttulo2"/>
         <w:rPr>
           <w:b/>
           <w:bCs/>
@@ -1659,7 +4487,7 @@
     </w:p>
     <w:tbl>
       <w:tblPr>
-        <w:tblStyle w:val="GridTable2"/>
+        <w:tblStyle w:val="Tabladecuadrcula2"/>
         <w:tblW w:w="0" w:type="auto"/>
         <w:tblLook w:val="04A0" w:firstRow="1" w:lastRow="0" w:firstColumn="1" w:lastColumn="0" w:noHBand="0" w:noVBand="1"/>
       </w:tblPr>
@@ -1768,7 +4596,6 @@
               <w:rPr>
                 <w:lang w:val="es-419"/>
               </w:rPr>
-              <w:lastRenderedPageBreak/>
               <w:t>Sistema Operativo</w:t>
             </w:r>
           </w:p>
@@ -1805,7 +4632,7 @@
     </w:p>
     <w:tbl>
       <w:tblPr>
-        <w:tblStyle w:val="TableGrid"/>
+        <w:tblStyle w:val="Tablaconcuadrcula"/>
         <w:tblW w:w="0" w:type="auto"/>
         <w:tblLayout w:type="fixed"/>
         <w:tblLook w:val="06A0" w:firstRow="1" w:lastRow="0" w:firstColumn="1" w:lastColumn="0" w:noHBand="1" w:noVBand="1"/>
@@ -1894,6 +4721,7 @@
                 <w:lang w:val="es-419"/>
               </w:rPr>
             </w:pPr>
+            <w:proofErr w:type="spellStart"/>
             <w:r>
               <w:rPr>
                 <w:rFonts w:ascii="Dax-Regular" w:hAnsi="Dax-Regular"/>
@@ -1901,6 +4729,7 @@
               </w:rPr>
               <w:t>small</w:t>
             </w:r>
+            <w:proofErr w:type="spellEnd"/>
           </w:p>
         </w:tc>
         <w:tc>
@@ -1955,8 +4784,17 @@
                 <w:rFonts w:ascii="Dax-Regular" w:hAnsi="Dax-Regular"/>
                 <w:lang w:val="es-419"/>
               </w:rPr>
-              <w:t>5 pct</w:t>
-            </w:r>
+              <w:t xml:space="preserve">5 </w:t>
+            </w:r>
+            <w:proofErr w:type="spellStart"/>
+            <w:r>
+              <w:rPr>
+                <w:rFonts w:ascii="Dax-Regular" w:hAnsi="Dax-Regular"/>
+                <w:lang w:val="es-419"/>
+              </w:rPr>
+              <w:t>pct</w:t>
+            </w:r>
+            <w:proofErr w:type="spellEnd"/>
           </w:p>
         </w:tc>
         <w:tc>
@@ -2011,8 +4849,17 @@
                 <w:rFonts w:ascii="Dax-Regular" w:hAnsi="Dax-Regular"/>
                 <w:lang w:val="es-419"/>
               </w:rPr>
-              <w:t>10 pct</w:t>
-            </w:r>
+              <w:t xml:space="preserve">10 </w:t>
+            </w:r>
+            <w:proofErr w:type="spellStart"/>
+            <w:r>
+              <w:rPr>
+                <w:rFonts w:ascii="Dax-Regular" w:hAnsi="Dax-Regular"/>
+                <w:lang w:val="es-419"/>
+              </w:rPr>
+              <w:t>pct</w:t>
+            </w:r>
+            <w:proofErr w:type="spellEnd"/>
           </w:p>
         </w:tc>
         <w:tc>
@@ -2067,8 +4914,17 @@
                 <w:rFonts w:ascii="Dax-Regular" w:hAnsi="Dax-Regular"/>
                 <w:lang w:val="es-419"/>
               </w:rPr>
-              <w:t>20 pct</w:t>
-            </w:r>
+              <w:t xml:space="preserve">20 </w:t>
+            </w:r>
+            <w:proofErr w:type="spellStart"/>
+            <w:r>
+              <w:rPr>
+                <w:rFonts w:ascii="Dax-Regular" w:hAnsi="Dax-Regular"/>
+                <w:lang w:val="es-419"/>
+              </w:rPr>
+              <w:t>pct</w:t>
+            </w:r>
+            <w:proofErr w:type="spellEnd"/>
           </w:p>
         </w:tc>
         <w:tc>
@@ -2123,8 +4979,17 @@
                 <w:rFonts w:ascii="Dax-Regular" w:hAnsi="Dax-Regular"/>
                 <w:lang w:val="es-419"/>
               </w:rPr>
-              <w:t>30 pct</w:t>
-            </w:r>
+              <w:t xml:space="preserve">30 </w:t>
+            </w:r>
+            <w:proofErr w:type="spellStart"/>
+            <w:r>
+              <w:rPr>
+                <w:rFonts w:ascii="Dax-Regular" w:hAnsi="Dax-Regular"/>
+                <w:lang w:val="es-419"/>
+              </w:rPr>
+              <w:t>pct</w:t>
+            </w:r>
+            <w:proofErr w:type="spellEnd"/>
           </w:p>
         </w:tc>
         <w:tc>
@@ -2179,8 +5044,17 @@
                 <w:rFonts w:ascii="Dax-Regular" w:hAnsi="Dax-Regular"/>
                 <w:lang w:val="es-419"/>
               </w:rPr>
-              <w:t>50 pct</w:t>
-            </w:r>
+              <w:t xml:space="preserve">50 </w:t>
+            </w:r>
+            <w:proofErr w:type="spellStart"/>
+            <w:r>
+              <w:rPr>
+                <w:rFonts w:ascii="Dax-Regular" w:hAnsi="Dax-Regular"/>
+                <w:lang w:val="es-419"/>
+              </w:rPr>
+              <w:t>pct</w:t>
+            </w:r>
+            <w:proofErr w:type="spellEnd"/>
           </w:p>
         </w:tc>
         <w:tc>
@@ -2235,8 +5109,17 @@
                 <w:rFonts w:ascii="Dax-Regular" w:hAnsi="Dax-Regular"/>
                 <w:lang w:val="es-419"/>
               </w:rPr>
-              <w:t>80 pct</w:t>
-            </w:r>
+              <w:t xml:space="preserve">80 </w:t>
+            </w:r>
+            <w:proofErr w:type="spellStart"/>
+            <w:r>
+              <w:rPr>
+                <w:rFonts w:ascii="Dax-Regular" w:hAnsi="Dax-Regular"/>
+                <w:lang w:val="es-419"/>
+              </w:rPr>
+              <w:t>pct</w:t>
+            </w:r>
+            <w:proofErr w:type="spellEnd"/>
           </w:p>
         </w:tc>
         <w:tc>
@@ -2286,6 +5169,7 @@
                 <w:lang w:val="es-419"/>
               </w:rPr>
             </w:pPr>
+            <w:proofErr w:type="spellStart"/>
             <w:r>
               <w:rPr>
                 <w:rFonts w:ascii="Dax-Regular" w:hAnsi="Dax-Regular"/>
@@ -2293,6 +5177,7 @@
               </w:rPr>
               <w:t>large</w:t>
             </w:r>
+            <w:proofErr w:type="spellEnd"/>
           </w:p>
         </w:tc>
         <w:tc>
@@ -2341,7 +5226,7 @@
     </w:p>
     <w:p>
       <w:pPr>
-        <w:pStyle w:val="Heading3"/>
+        <w:pStyle w:val="Ttulo3"/>
         <w:rPr>
           <w:b/>
           <w:bCs/>
@@ -2354,6 +5239,7 @@
           <w:bCs/>
           <w:lang w:val="es-419"/>
         </w:rPr>
+        <w:lastRenderedPageBreak/>
         <w:t>Tablas de datos</w:t>
       </w:r>
     </w:p>
@@ -2530,6 +5416,7 @@
                 <w:lang w:eastAsia="en-US"/>
               </w:rPr>
             </w:pPr>
+            <w:proofErr w:type="spellStart"/>
             <w:r>
               <w:rPr>
                 <w:rFonts w:ascii="Dax-Regular" w:eastAsia="Times New Roman" w:hAnsi="Dax-Regular" w:cs="Calibri"/>
@@ -2538,6 +5425,7 @@
               </w:rPr>
               <w:t>small</w:t>
             </w:r>
+            <w:proofErr w:type="spellEnd"/>
           </w:p>
         </w:tc>
         <w:tc>
@@ -2645,8 +5533,18 @@
                 <w:color w:val="000000"/>
                 <w:lang w:val="es-419" w:eastAsia="en-US"/>
               </w:rPr>
-              <w:t>5 pct</w:t>
-            </w:r>
+              <w:t xml:space="preserve">5 </w:t>
+            </w:r>
+            <w:proofErr w:type="spellStart"/>
+            <w:r>
+              <w:rPr>
+                <w:rFonts w:ascii="Dax-Regular" w:eastAsia="Times New Roman" w:hAnsi="Dax-Regular" w:cs="Calibri"/>
+                <w:color w:val="000000"/>
+                <w:lang w:val="es-419" w:eastAsia="en-US"/>
+              </w:rPr>
+              <w:t>pct</w:t>
+            </w:r>
+            <w:proofErr w:type="spellEnd"/>
           </w:p>
         </w:tc>
         <w:tc>
@@ -2754,8 +5652,18 @@
                 <w:color w:val="000000"/>
                 <w:lang w:val="es-419" w:eastAsia="en-US"/>
               </w:rPr>
-              <w:t>10 pct</w:t>
-            </w:r>
+              <w:t xml:space="preserve">10 </w:t>
+            </w:r>
+            <w:proofErr w:type="spellStart"/>
+            <w:r>
+              <w:rPr>
+                <w:rFonts w:ascii="Dax-Regular" w:eastAsia="Times New Roman" w:hAnsi="Dax-Regular" w:cs="Calibri"/>
+                <w:color w:val="000000"/>
+                <w:lang w:val="es-419" w:eastAsia="en-US"/>
+              </w:rPr>
+              <w:t>pct</w:t>
+            </w:r>
+            <w:proofErr w:type="spellEnd"/>
           </w:p>
         </w:tc>
         <w:tc>
@@ -2863,8 +5771,18 @@
                 <w:color w:val="000000"/>
                 <w:lang w:val="es-419" w:eastAsia="en-US"/>
               </w:rPr>
-              <w:t>20 pct</w:t>
-            </w:r>
+              <w:t xml:space="preserve">20 </w:t>
+            </w:r>
+            <w:proofErr w:type="spellStart"/>
+            <w:r>
+              <w:rPr>
+                <w:rFonts w:ascii="Dax-Regular" w:eastAsia="Times New Roman" w:hAnsi="Dax-Regular" w:cs="Calibri"/>
+                <w:color w:val="000000"/>
+                <w:lang w:val="es-419" w:eastAsia="en-US"/>
+              </w:rPr>
+              <w:t>pct</w:t>
+            </w:r>
+            <w:proofErr w:type="spellEnd"/>
           </w:p>
         </w:tc>
         <w:tc>
@@ -2972,8 +5890,18 @@
                 <w:color w:val="000000"/>
                 <w:lang w:val="es-419" w:eastAsia="en-US"/>
               </w:rPr>
-              <w:t>30 pct</w:t>
-            </w:r>
+              <w:t xml:space="preserve">30 </w:t>
+            </w:r>
+            <w:proofErr w:type="spellStart"/>
+            <w:r>
+              <w:rPr>
+                <w:rFonts w:ascii="Dax-Regular" w:eastAsia="Times New Roman" w:hAnsi="Dax-Regular" w:cs="Calibri"/>
+                <w:color w:val="000000"/>
+                <w:lang w:val="es-419" w:eastAsia="en-US"/>
+              </w:rPr>
+              <w:t>pct</w:t>
+            </w:r>
+            <w:proofErr w:type="spellEnd"/>
           </w:p>
         </w:tc>
         <w:tc>
@@ -3081,8 +6009,18 @@
                 <w:color w:val="000000"/>
                 <w:lang w:val="es-419" w:eastAsia="en-US"/>
               </w:rPr>
-              <w:t>50 pct</w:t>
-            </w:r>
+              <w:t xml:space="preserve">50 </w:t>
+            </w:r>
+            <w:proofErr w:type="spellStart"/>
+            <w:r>
+              <w:rPr>
+                <w:rFonts w:ascii="Dax-Regular" w:eastAsia="Times New Roman" w:hAnsi="Dax-Regular" w:cs="Calibri"/>
+                <w:color w:val="000000"/>
+                <w:lang w:val="es-419" w:eastAsia="en-US"/>
+              </w:rPr>
+              <w:t>pct</w:t>
+            </w:r>
+            <w:proofErr w:type="spellEnd"/>
           </w:p>
         </w:tc>
         <w:tc>
@@ -3190,8 +6128,18 @@
                 <w:color w:val="000000"/>
                 <w:lang w:val="es-419" w:eastAsia="en-US"/>
               </w:rPr>
-              <w:t>80 pct</w:t>
-            </w:r>
+              <w:t xml:space="preserve">80 </w:t>
+            </w:r>
+            <w:proofErr w:type="spellStart"/>
+            <w:r>
+              <w:rPr>
+                <w:rFonts w:ascii="Dax-Regular" w:eastAsia="Times New Roman" w:hAnsi="Dax-Regular" w:cs="Calibri"/>
+                <w:color w:val="000000"/>
+                <w:lang w:val="es-419" w:eastAsia="en-US"/>
+              </w:rPr>
+              <w:t>pct</w:t>
+            </w:r>
+            <w:proofErr w:type="spellEnd"/>
           </w:p>
         </w:tc>
         <w:tc>
@@ -3293,6 +6241,7 @@
                 <w:lang w:eastAsia="en-US"/>
               </w:rPr>
             </w:pPr>
+            <w:proofErr w:type="spellStart"/>
             <w:r>
               <w:rPr>
                 <w:rFonts w:ascii="Dax-Regular" w:eastAsia="Times New Roman" w:hAnsi="Dax-Regular" w:cs="Calibri"/>
@@ -3301,6 +6250,7 @@
               </w:rPr>
               <w:t>large</w:t>
             </w:r>
+            <w:proofErr w:type="spellEnd"/>
           </w:p>
         </w:tc>
         <w:tc>
@@ -3383,7 +6333,7 @@
     </w:p>
     <w:p>
       <w:pPr>
-        <w:pStyle w:val="Heading3"/>
+        <w:pStyle w:val="Ttulo3"/>
         <w:rPr>
           <w:b/>
           <w:bCs/>
@@ -3401,7 +6351,7 @@
     </w:p>
     <w:p>
       <w:pPr>
-        <w:pStyle w:val="NoSpacing"/>
+        <w:pStyle w:val="Sinespaciado"/>
         <w:rPr>
           <w:lang w:val="es-419"/>
         </w:rPr>
@@ -3415,7 +6365,7 @@
     </w:p>
     <w:p>
       <w:pPr>
-        <w:pStyle w:val="NoSpacing"/>
+        <w:pStyle w:val="Sinespaciado"/>
         <w:rPr>
           <w:lang w:val="es-419"/>
         </w:rPr>
@@ -3423,7 +6373,7 @@
     </w:p>
     <w:p>
       <w:pPr>
-        <w:pStyle w:val="NoSpacing"/>
+        <w:pStyle w:val="Sinespaciado"/>
         <w:jc w:val="center"/>
         <w:rPr>
           <w:lang w:val="es-419"/>
@@ -3433,7 +6383,6 @@
         <w:rPr>
           <w:noProof/>
         </w:rPr>
-        <w:lastRenderedPageBreak/>
         <w:drawing>
           <wp:inline distT="0" distB="0" distL="0" distR="0" wp14:anchorId="0ABB454B" wp14:editId="4D5E0F95">
             <wp:extent cx="4572000" cy="2686050"/>
@@ -3448,7 +6397,7 @@
             <wp:cNvGraphicFramePr/>
             <a:graphic xmlns:a="http://schemas.openxmlformats.org/drawingml/2006/main">
               <a:graphicData uri="http://schemas.openxmlformats.org/drawingml/2006/chart">
-                <c:chart xmlns:c="http://schemas.openxmlformats.org/drawingml/2006/chart" xmlns:r="http://schemas.openxmlformats.org/officeDocument/2006/relationships" r:id="rId12"/>
+                <c:chart xmlns:c="http://schemas.openxmlformats.org/drawingml/2006/chart" xmlns:r="http://schemas.openxmlformats.org/officeDocument/2006/relationships" r:id="rId14"/>
               </a:graphicData>
             </a:graphic>
           </wp:inline>
@@ -3457,7 +6406,7 @@
     </w:p>
     <w:p>
       <w:pPr>
-        <w:pStyle w:val="NoSpacing"/>
+        <w:pStyle w:val="Sinespaciado"/>
         <w:rPr>
           <w:lang w:val="es-419"/>
         </w:rPr>
@@ -3465,7 +6414,7 @@
     </w:p>
     <w:p>
       <w:pPr>
-        <w:pStyle w:val="Heading2"/>
+        <w:pStyle w:val="Ttulo2"/>
         <w:rPr>
           <w:b/>
           <w:bCs/>
@@ -3518,6 +6467,7 @@
         </w:rPr>
         <w:t xml:space="preserve">un </w:t>
       </w:r>
+      <w:proofErr w:type="spellStart"/>
       <w:r>
         <w:rPr>
           <w:i/>
@@ -3526,6 +6476,7 @@
         </w:rPr>
         <w:t>ArrayList</w:t>
       </w:r>
+      <w:proofErr w:type="spellEnd"/>
       <w:r>
         <w:rPr>
           <w:i/>
@@ -3703,10 +6654,10 @@
       </w:pPr>
     </w:p>
     <w:sectPr>
-      <w:headerReference w:type="default" r:id="rId13"/>
-      <w:footerReference w:type="default" r:id="rId14"/>
-      <w:headerReference w:type="first" r:id="rId15"/>
-      <w:footerReference w:type="first" r:id="rId16"/>
+      <w:headerReference w:type="default" r:id="rId15"/>
+      <w:footerReference w:type="default" r:id="rId16"/>
+      <w:headerReference w:type="first" r:id="rId17"/>
+      <w:footerReference w:type="first" r:id="rId18"/>
       <w:pgSz w:w="12240" w:h="15840"/>
       <w:pgMar w:top="1440" w:right="1440" w:bottom="1440" w:left="1440" w:header="720" w:footer="720" w:gutter="0"/>
       <w:cols w:space="720"/>
@@ -3769,7 +6720,7 @@
         </w:tcPr>
         <w:p>
           <w:pPr>
-            <w:pStyle w:val="Header"/>
+            <w:pStyle w:val="Encabezado"/>
             <w:ind w:left="-115"/>
           </w:pPr>
         </w:p>
@@ -3780,7 +6731,7 @@
         </w:tcPr>
         <w:p>
           <w:pPr>
-            <w:pStyle w:val="Header"/>
+            <w:pStyle w:val="Encabezado"/>
             <w:jc w:val="center"/>
           </w:pPr>
         </w:p>
@@ -3791,7 +6742,7 @@
         </w:tcPr>
         <w:p>
           <w:pPr>
-            <w:pStyle w:val="Header"/>
+            <w:pStyle w:val="Encabezado"/>
             <w:ind w:right="-115"/>
             <w:jc w:val="right"/>
           </w:pPr>
@@ -3801,7 +6752,7 @@
   </w:tbl>
   <w:p>
     <w:pPr>
-      <w:pStyle w:val="Footer"/>
+      <w:pStyle w:val="Piedepgina"/>
     </w:pPr>
   </w:p>
 </w:ftr>
@@ -3827,7 +6778,7 @@
         </w:tcPr>
         <w:p>
           <w:pPr>
-            <w:pStyle w:val="Header"/>
+            <w:pStyle w:val="Encabezado"/>
             <w:ind w:left="-115"/>
           </w:pPr>
         </w:p>
@@ -3838,7 +6789,7 @@
         </w:tcPr>
         <w:p>
           <w:pPr>
-            <w:pStyle w:val="Header"/>
+            <w:pStyle w:val="Encabezado"/>
             <w:jc w:val="center"/>
           </w:pPr>
         </w:p>
@@ -3849,7 +6800,7 @@
         </w:tcPr>
         <w:p>
           <w:pPr>
-            <w:pStyle w:val="Header"/>
+            <w:pStyle w:val="Encabezado"/>
             <w:ind w:right="-115"/>
             <w:jc w:val="right"/>
           </w:pPr>
@@ -3859,7 +6810,7 @@
   </w:tbl>
   <w:p>
     <w:pPr>
-      <w:pStyle w:val="Footer"/>
+      <w:pStyle w:val="Piedepgina"/>
     </w:pPr>
   </w:p>
 </w:ftr>
@@ -3917,7 +6868,7 @@
         </w:tcPr>
         <w:p>
           <w:pPr>
-            <w:pStyle w:val="Header"/>
+            <w:pStyle w:val="Encabezado"/>
             <w:ind w:left="-115"/>
           </w:pPr>
         </w:p>
@@ -3928,7 +6879,7 @@
         </w:tcPr>
         <w:p>
           <w:pPr>
-            <w:pStyle w:val="Header"/>
+            <w:pStyle w:val="Encabezado"/>
             <w:jc w:val="center"/>
           </w:pPr>
         </w:p>
@@ -3939,7 +6890,7 @@
         </w:tcPr>
         <w:p>
           <w:pPr>
-            <w:pStyle w:val="Header"/>
+            <w:pStyle w:val="Encabezado"/>
             <w:ind w:right="-115"/>
             <w:jc w:val="right"/>
           </w:pPr>
@@ -3949,7 +6900,7 @@
   </w:tbl>
   <w:p>
     <w:pPr>
-      <w:pStyle w:val="Header"/>
+      <w:pStyle w:val="Encabezado"/>
     </w:pPr>
   </w:p>
 </w:hdr>
@@ -3959,7 +6910,7 @@
 <w:hdr xmlns:wpc="http://schemas.microsoft.com/office/word/2010/wordprocessingCanvas" xmlns:cx="http://schemas.microsoft.com/office/drawing/2014/chartex" xmlns:cx1="http://schemas.microsoft.com/office/drawing/2015/9/8/chartex" xmlns:cx2="http://schemas.microsoft.com/office/drawing/2015/10/21/chartex" xmlns:cx3="http://schemas.microsoft.com/office/drawing/2016/5/9/chartex" xmlns:cx4="http://schemas.microsoft.com/office/drawing/2016/5/10/chartex" xmlns:cx5="http://schemas.microsoft.com/office/drawing/2016/5/11/chartex" xmlns:cx6="http://schemas.microsoft.com/office/drawing/2016/5/12/chartex" xmlns:cx7="http://schemas.microsoft.com/office/drawing/2016/5/13/chartex" xmlns:cx8="http://schemas.microsoft.com/office/drawing/2016/5/14/chartex" xmlns:mc="http://schemas.openxmlformats.org/markup-compatibility/2006" xmlns:aink="http://schemas.microsoft.com/office/drawing/2016/ink" xmlns:am3d="http://schemas.microsoft.com/office/drawing/2017/model3d" xmlns:o="urn:schemas-microsoft-com:office:office" xmlns:oel="http://schemas.microsoft.com/office/2019/extlst" xmlns:r="http://schemas.openxmlformats.org/officeDocument/2006/relationships" xmlns:m="http://schemas.openxmlformats.org/officeDocument/2006/math" xmlns:v="urn:schemas-microsoft-com:vml" xmlns:wp14="http://schemas.microsoft.com/office/word/2010/wordprocessingDrawing" xmlns:wp="http://schemas.openxmlformats.org/drawingml/2006/wordprocessingDrawing" xmlns:w10="urn:schemas-microsoft-com:office:word" xmlns:w="http://schemas.openxmlformats.org/wordprocessingml/2006/main" xmlns:w14="http://schemas.microsoft.com/office/word/2010/wordml" xmlns:w15="http://schemas.microsoft.com/office/word/2012/wordml" xmlns:w16cex="http://schemas.microsoft.com/office/word/2018/wordml/cex" xmlns:w16cid="http://schemas.microsoft.com/office/word/2016/wordml/cid" xmlns:w16="http://schemas.microsoft.com/office/word/2018/wordml" xmlns:w16sdtdh="http://schemas.microsoft.com/office/word/2020/wordml/sdtdatahash" xmlns:w16se="http://schemas.microsoft.com/office/word/2015/wordml/symex" xmlns:wpg="http://schemas.microsoft.com/office/word/2010/wordprocessingGroup" xmlns:wpi="http://schemas.microsoft.com/office/word/2010/wordprocessingInk" xmlns:wne="http://schemas.microsoft.com/office/word/2006/wordml" xmlns:wps="http://schemas.microsoft.com/office/word/2010/wordprocessingShape" mc:Ignorable="w14 w15 w16se w16cid w16 w16cex w16sdtdh wp14">
   <w:tbl>
     <w:tblPr>
-      <w:tblStyle w:val="TableGrid"/>
+      <w:tblStyle w:val="Tablaconcuadrcula"/>
       <w:tblW w:w="10060" w:type="dxa"/>
       <w:jc w:val="center"/>
       <w:tblBorders>
@@ -4169,7 +7120,7 @@
   </w:tbl>
   <w:p>
     <w:pPr>
-      <w:pStyle w:val="Header"/>
+      <w:pStyle w:val="Encabezado"/>
     </w:pPr>
   </w:p>
 </w:hdr>
@@ -6325,13 +9276,13 @@
   <w:style w:type="paragraph" w:default="1" w:styleId="Normal">
     <w:name w:val="Normal"/>
     <w:qFormat/>
-    <w:rsid w:val="00B317A4"/>
+    <w:rsid w:val="00FC623E"/>
   </w:style>
-  <w:style w:type="paragraph" w:styleId="Heading1">
+  <w:style w:type="paragraph" w:styleId="Ttulo1">
     <w:name w:val="heading 1"/>
     <w:basedOn w:val="Normal"/>
     <w:next w:val="Normal"/>
-    <w:link w:val="Heading1Char"/>
+    <w:link w:val="Ttulo1Car"/>
     <w:uiPriority w:val="9"/>
     <w:qFormat/>
     <w:rsid w:val="002B5D65"/>
@@ -6348,11 +9299,11 @@
       <w:szCs w:val="36"/>
     </w:rPr>
   </w:style>
-  <w:style w:type="paragraph" w:styleId="Heading2">
+  <w:style w:type="paragraph" w:styleId="Ttulo2">
     <w:name w:val="heading 2"/>
     <w:basedOn w:val="Normal"/>
     <w:next w:val="Normal"/>
-    <w:link w:val="Heading2Char"/>
+    <w:link w:val="Ttulo2Car"/>
     <w:uiPriority w:val="9"/>
     <w:unhideWhenUsed/>
     <w:qFormat/>
@@ -6370,11 +9321,11 @@
       <w:szCs w:val="32"/>
     </w:rPr>
   </w:style>
-  <w:style w:type="paragraph" w:styleId="Heading3">
+  <w:style w:type="paragraph" w:styleId="Ttulo3">
     <w:name w:val="heading 3"/>
     <w:basedOn w:val="Normal"/>
     <w:next w:val="Normal"/>
-    <w:link w:val="Heading3Char"/>
+    <w:link w:val="Ttulo3Car"/>
     <w:uiPriority w:val="9"/>
     <w:unhideWhenUsed/>
     <w:qFormat/>
@@ -6392,11 +9343,11 @@
       <w:szCs w:val="28"/>
     </w:rPr>
   </w:style>
-  <w:style w:type="paragraph" w:styleId="Heading4">
+  <w:style w:type="paragraph" w:styleId="Ttulo4">
     <w:name w:val="heading 4"/>
     <w:basedOn w:val="Normal"/>
     <w:next w:val="Normal"/>
-    <w:link w:val="Heading4Char"/>
+    <w:link w:val="Ttulo4Car"/>
     <w:uiPriority w:val="9"/>
     <w:unhideWhenUsed/>
     <w:qFormat/>
@@ -6414,11 +9365,11 @@
       <w:szCs w:val="24"/>
     </w:rPr>
   </w:style>
-  <w:style w:type="paragraph" w:styleId="Heading5">
+  <w:style w:type="paragraph" w:styleId="Ttulo5">
     <w:name w:val="heading 5"/>
     <w:basedOn w:val="Normal"/>
     <w:next w:val="Normal"/>
-    <w:link w:val="Heading5Char"/>
+    <w:link w:val="Ttulo5Car"/>
     <w:uiPriority w:val="9"/>
     <w:semiHidden/>
     <w:unhideWhenUsed/>
@@ -6436,11 +9387,11 @@
       <w:color w:val="2F5496" w:themeColor="accent1" w:themeShade="BF"/>
     </w:rPr>
   </w:style>
-  <w:style w:type="paragraph" w:styleId="Heading6">
+  <w:style w:type="paragraph" w:styleId="Ttulo6">
     <w:name w:val="heading 6"/>
     <w:basedOn w:val="Normal"/>
     <w:next w:val="Normal"/>
-    <w:link w:val="Heading6Char"/>
+    <w:link w:val="Ttulo6Car"/>
     <w:uiPriority w:val="9"/>
     <w:semiHidden/>
     <w:unhideWhenUsed/>
@@ -6460,11 +9411,11 @@
       <w:color w:val="1F3864" w:themeColor="accent1" w:themeShade="80"/>
     </w:rPr>
   </w:style>
-  <w:style w:type="paragraph" w:styleId="Heading7">
+  <w:style w:type="paragraph" w:styleId="Ttulo7">
     <w:name w:val="heading 7"/>
     <w:basedOn w:val="Normal"/>
     <w:next w:val="Normal"/>
-    <w:link w:val="Heading7Char"/>
+    <w:link w:val="Ttulo7Car"/>
     <w:uiPriority w:val="9"/>
     <w:semiHidden/>
     <w:unhideWhenUsed/>
@@ -6483,11 +9434,11 @@
       <w:color w:val="1F3864" w:themeColor="accent1" w:themeShade="80"/>
     </w:rPr>
   </w:style>
-  <w:style w:type="paragraph" w:styleId="Heading8">
+  <w:style w:type="paragraph" w:styleId="Ttulo8">
     <w:name w:val="heading 8"/>
     <w:basedOn w:val="Normal"/>
     <w:next w:val="Normal"/>
-    <w:link w:val="Heading8Char"/>
+    <w:link w:val="Ttulo8Car"/>
     <w:uiPriority w:val="9"/>
     <w:semiHidden/>
     <w:unhideWhenUsed/>
@@ -6508,11 +9459,11 @@
       <w:color w:val="1F3864" w:themeColor="accent1" w:themeShade="80"/>
     </w:rPr>
   </w:style>
-  <w:style w:type="paragraph" w:styleId="Heading9">
+  <w:style w:type="paragraph" w:styleId="Ttulo9">
     <w:name w:val="heading 9"/>
     <w:basedOn w:val="Normal"/>
     <w:next w:val="Normal"/>
-    <w:link w:val="Heading9Char"/>
+    <w:link w:val="Ttulo9Car"/>
     <w:uiPriority w:val="9"/>
     <w:semiHidden/>
     <w:unhideWhenUsed/>
@@ -6531,13 +9482,13 @@
       <w:color w:val="1F3864" w:themeColor="accent1" w:themeShade="80"/>
     </w:rPr>
   </w:style>
-  <w:style w:type="character" w:default="1" w:styleId="DefaultParagraphFont">
+  <w:style w:type="character" w:default="1" w:styleId="Fuentedeprrafopredeter">
     <w:name w:val="Default Paragraph Font"/>
     <w:uiPriority w:val="1"/>
     <w:semiHidden/>
     <w:unhideWhenUsed/>
   </w:style>
-  <w:style w:type="table" w:default="1" w:styleId="TableNormal">
+  <w:style w:type="table" w:default="1" w:styleId="Tablanormal">
     <w:name w:val="Normal Table"/>
     <w:uiPriority w:val="99"/>
     <w:semiHidden/>
@@ -6552,17 +9503,17 @@
       </w:tblCellMar>
     </w:tblPr>
   </w:style>
-  <w:style w:type="numbering" w:default="1" w:styleId="NoList">
+  <w:style w:type="numbering" w:default="1" w:styleId="Sinlista">
     <w:name w:val="No List"/>
     <w:uiPriority w:val="99"/>
     <w:semiHidden/>
     <w:unhideWhenUsed/>
   </w:style>
-  <w:style w:type="paragraph" w:styleId="Title">
+  <w:style w:type="paragraph" w:styleId="Ttulo">
     <w:name w:val="Title"/>
     <w:basedOn w:val="Normal"/>
     <w:next w:val="Normal"/>
-    <w:link w:val="TitleChar"/>
+    <w:link w:val="TtuloCar"/>
     <w:uiPriority w:val="10"/>
     <w:qFormat/>
     <w:rsid w:val="002B5D65"/>
@@ -6581,7 +9532,7 @@
   </w:style>
   <w:style w:type="character" w:customStyle="1" w:styleId="TitleChar1">
     <w:name w:val="Title Char1"/>
-    <w:basedOn w:val="DefaultParagraphFont"/>
+    <w:basedOn w:val="Fuentedeprrafopredeter"/>
     <w:uiPriority w:val="10"/>
     <w:rsid w:val="00F96056"/>
     <w:rPr>
@@ -6593,7 +9544,7 @@
   </w:style>
   <w:style w:type="character" w:customStyle="1" w:styleId="Heading1Char1">
     <w:name w:val="Heading 1 Char1"/>
-    <w:basedOn w:val="DefaultParagraphFont"/>
+    <w:basedOn w:val="Fuentedeprrafopredeter"/>
     <w:uiPriority w:val="9"/>
     <w:rsid w:val="00F96056"/>
     <w:rPr>
@@ -6606,10 +9557,10 @@
       <w:szCs w:val="36"/>
     </w:rPr>
   </w:style>
-  <w:style w:type="character" w:customStyle="1" w:styleId="Heading2Char">
-    <w:name w:val="Heading 2 Char"/>
-    <w:basedOn w:val="DefaultParagraphFont"/>
-    <w:link w:val="Heading2"/>
+  <w:style w:type="character" w:customStyle="1" w:styleId="Ttulo2Car">
+    <w:name w:val="Título 2 Car"/>
+    <w:basedOn w:val="Fuentedeprrafopredeter"/>
+    <w:link w:val="Ttulo2"/>
     <w:uiPriority w:val="9"/>
     <w:rsid w:val="002B5D65"/>
     <w:rPr>
@@ -6619,7 +9570,7 @@
       <w:szCs w:val="32"/>
     </w:rPr>
   </w:style>
-  <w:style w:type="paragraph" w:styleId="ListParagraph">
+  <w:style w:type="paragraph" w:styleId="Prrafodelista">
     <w:name w:val="List Paragraph"/>
     <w:basedOn w:val="Normal"/>
     <w:uiPriority w:val="34"/>
@@ -6630,10 +9581,10 @@
       <w:contextualSpacing/>
     </w:pPr>
   </w:style>
-  <w:style w:type="character" w:customStyle="1" w:styleId="Heading3Char">
-    <w:name w:val="Heading 3 Char"/>
-    <w:basedOn w:val="DefaultParagraphFont"/>
-    <w:link w:val="Heading3"/>
+  <w:style w:type="character" w:customStyle="1" w:styleId="Ttulo3Car">
+    <w:name w:val="Título 3 Car"/>
+    <w:basedOn w:val="Fuentedeprrafopredeter"/>
+    <w:link w:val="Ttulo3"/>
     <w:uiPriority w:val="9"/>
     <w:rsid w:val="002B5D65"/>
     <w:rPr>
@@ -6643,10 +9594,10 @@
       <w:szCs w:val="28"/>
     </w:rPr>
   </w:style>
-  <w:style w:type="character" w:customStyle="1" w:styleId="Heading4Char">
-    <w:name w:val="Heading 4 Char"/>
-    <w:basedOn w:val="DefaultParagraphFont"/>
-    <w:link w:val="Heading4"/>
+  <w:style w:type="character" w:customStyle="1" w:styleId="Ttulo4Car">
+    <w:name w:val="Título 4 Car"/>
+    <w:basedOn w:val="Fuentedeprrafopredeter"/>
+    <w:link w:val="Ttulo4"/>
     <w:uiPriority w:val="9"/>
     <w:rsid w:val="002B5D65"/>
     <w:rPr>
@@ -6656,10 +9607,10 @@
       <w:szCs w:val="24"/>
     </w:rPr>
   </w:style>
-  <w:style w:type="character" w:customStyle="1" w:styleId="Heading5Char">
-    <w:name w:val="Heading 5 Char"/>
-    <w:basedOn w:val="DefaultParagraphFont"/>
-    <w:link w:val="Heading5"/>
+  <w:style w:type="character" w:customStyle="1" w:styleId="Ttulo5Car">
+    <w:name w:val="Título 5 Car"/>
+    <w:basedOn w:val="Fuentedeprrafopredeter"/>
+    <w:link w:val="Ttulo5"/>
     <w:uiPriority w:val="9"/>
     <w:semiHidden/>
     <w:rsid w:val="002B5D65"/>
@@ -6669,10 +9620,10 @@
       <w:color w:val="2F5496" w:themeColor="accent1" w:themeShade="BF"/>
     </w:rPr>
   </w:style>
-  <w:style w:type="character" w:customStyle="1" w:styleId="Heading6Char">
-    <w:name w:val="Heading 6 Char"/>
-    <w:basedOn w:val="DefaultParagraphFont"/>
-    <w:link w:val="Heading6"/>
+  <w:style w:type="character" w:customStyle="1" w:styleId="Ttulo6Car">
+    <w:name w:val="Título 6 Car"/>
+    <w:basedOn w:val="Fuentedeprrafopredeter"/>
+    <w:link w:val="Ttulo6"/>
     <w:uiPriority w:val="9"/>
     <w:semiHidden/>
     <w:rsid w:val="002B5D65"/>
@@ -6684,10 +9635,10 @@
       <w:color w:val="1F3864" w:themeColor="accent1" w:themeShade="80"/>
     </w:rPr>
   </w:style>
-  <w:style w:type="character" w:customStyle="1" w:styleId="Heading7Char">
-    <w:name w:val="Heading 7 Char"/>
-    <w:basedOn w:val="DefaultParagraphFont"/>
-    <w:link w:val="Heading7"/>
+  <w:style w:type="character" w:customStyle="1" w:styleId="Ttulo7Car">
+    <w:name w:val="Título 7 Car"/>
+    <w:basedOn w:val="Fuentedeprrafopredeter"/>
+    <w:link w:val="Ttulo7"/>
     <w:uiPriority w:val="9"/>
     <w:semiHidden/>
     <w:rsid w:val="002B5D65"/>
@@ -6698,10 +9649,10 @@
       <w:color w:val="1F3864" w:themeColor="accent1" w:themeShade="80"/>
     </w:rPr>
   </w:style>
-  <w:style w:type="character" w:customStyle="1" w:styleId="Heading8Char">
-    <w:name w:val="Heading 8 Char"/>
-    <w:basedOn w:val="DefaultParagraphFont"/>
-    <w:link w:val="Heading8"/>
+  <w:style w:type="character" w:customStyle="1" w:styleId="Ttulo8Car">
+    <w:name w:val="Título 8 Car"/>
+    <w:basedOn w:val="Fuentedeprrafopredeter"/>
+    <w:link w:val="Ttulo8"/>
     <w:uiPriority w:val="9"/>
     <w:semiHidden/>
     <w:rsid w:val="002B5D65"/>
@@ -6714,10 +9665,10 @@
       <w:color w:val="1F3864" w:themeColor="accent1" w:themeShade="80"/>
     </w:rPr>
   </w:style>
-  <w:style w:type="character" w:customStyle="1" w:styleId="Heading9Char">
-    <w:name w:val="Heading 9 Char"/>
-    <w:basedOn w:val="DefaultParagraphFont"/>
-    <w:link w:val="Heading9"/>
+  <w:style w:type="character" w:customStyle="1" w:styleId="Ttulo9Car">
+    <w:name w:val="Título 9 Car"/>
+    <w:basedOn w:val="Fuentedeprrafopredeter"/>
+    <w:link w:val="Ttulo9"/>
     <w:uiPriority w:val="9"/>
     <w:semiHidden/>
     <w:rsid w:val="002B5D65"/>
@@ -6728,7 +9679,7 @@
       <w:color w:val="1F3864" w:themeColor="accent1" w:themeShade="80"/>
     </w:rPr>
   </w:style>
-  <w:style w:type="paragraph" w:styleId="Caption">
+  <w:style w:type="paragraph" w:styleId="Descripcin">
     <w:name w:val="caption"/>
     <w:basedOn w:val="Normal"/>
     <w:next w:val="Normal"/>
@@ -6746,11 +9697,11 @@
       <w:color w:val="44546A" w:themeColor="text2"/>
     </w:rPr>
   </w:style>
-  <w:style w:type="paragraph" w:styleId="Subtitle">
+  <w:style w:type="paragraph" w:styleId="Subttulo">
     <w:name w:val="Subtitle"/>
     <w:basedOn w:val="Normal"/>
     <w:next w:val="Normal"/>
-    <w:link w:val="SubtitleChar"/>
+    <w:link w:val="SubttuloCar"/>
     <w:uiPriority w:val="11"/>
     <w:qFormat/>
     <w:rsid w:val="002B5D65"/>
@@ -6767,10 +9718,10 @@
       <w:szCs w:val="28"/>
     </w:rPr>
   </w:style>
-  <w:style w:type="character" w:customStyle="1" w:styleId="SubtitleChar">
-    <w:name w:val="Subtitle Char"/>
-    <w:basedOn w:val="DefaultParagraphFont"/>
-    <w:link w:val="Subtitle"/>
+  <w:style w:type="character" w:customStyle="1" w:styleId="SubttuloCar">
+    <w:name w:val="Subtítulo Car"/>
+    <w:basedOn w:val="Fuentedeprrafopredeter"/>
+    <w:link w:val="Subttulo"/>
     <w:uiPriority w:val="11"/>
     <w:rsid w:val="002B5D65"/>
     <w:rPr>
@@ -6780,9 +9731,9 @@
       <w:szCs w:val="28"/>
     </w:rPr>
   </w:style>
-  <w:style w:type="character" w:styleId="Strong">
+  <w:style w:type="character" w:styleId="Textoennegrita">
     <w:name w:val="Strong"/>
-    <w:basedOn w:val="DefaultParagraphFont"/>
+    <w:basedOn w:val="Fuentedeprrafopredeter"/>
     <w:uiPriority w:val="22"/>
     <w:qFormat/>
     <w:rsid w:val="002B5D65"/>
@@ -6791,9 +9742,9 @@
       <w:bCs/>
     </w:rPr>
   </w:style>
-  <w:style w:type="character" w:styleId="Emphasis">
+  <w:style w:type="character" w:styleId="nfasis">
     <w:name w:val="Emphasis"/>
-    <w:basedOn w:val="DefaultParagraphFont"/>
+    <w:basedOn w:val="Fuentedeprrafopredeter"/>
     <w:uiPriority w:val="20"/>
     <w:qFormat/>
     <w:rsid w:val="002B5D65"/>
@@ -6802,7 +9753,7 @@
       <w:iCs/>
     </w:rPr>
   </w:style>
-  <w:style w:type="paragraph" w:styleId="NoSpacing">
+  <w:style w:type="paragraph" w:styleId="Sinespaciado">
     <w:name w:val="No Spacing"/>
     <w:uiPriority w:val="1"/>
     <w:qFormat/>
@@ -6811,11 +9762,11 @@
       <w:spacing w:after="0" w:line="240" w:lineRule="auto"/>
     </w:pPr>
   </w:style>
-  <w:style w:type="paragraph" w:styleId="Quote">
+  <w:style w:type="paragraph" w:styleId="Cita">
     <w:name w:val="Quote"/>
     <w:basedOn w:val="Normal"/>
     <w:next w:val="Normal"/>
-    <w:link w:val="QuoteChar"/>
+    <w:link w:val="CitaCar"/>
     <w:uiPriority w:val="29"/>
     <w:qFormat/>
     <w:rsid w:val="002B5D65"/>
@@ -6829,10 +9780,10 @@
       <w:szCs w:val="24"/>
     </w:rPr>
   </w:style>
-  <w:style w:type="character" w:customStyle="1" w:styleId="QuoteChar">
-    <w:name w:val="Quote Char"/>
-    <w:basedOn w:val="DefaultParagraphFont"/>
-    <w:link w:val="Quote"/>
+  <w:style w:type="character" w:customStyle="1" w:styleId="CitaCar">
+    <w:name w:val="Cita Car"/>
+    <w:basedOn w:val="Fuentedeprrafopredeter"/>
+    <w:link w:val="Cita"/>
     <w:uiPriority w:val="29"/>
     <w:rsid w:val="002B5D65"/>
     <w:rPr>
@@ -6841,11 +9792,11 @@
       <w:szCs w:val="24"/>
     </w:rPr>
   </w:style>
-  <w:style w:type="paragraph" w:styleId="IntenseQuote">
+  <w:style w:type="paragraph" w:styleId="Citadestacada">
     <w:name w:val="Intense Quote"/>
     <w:basedOn w:val="Normal"/>
     <w:next w:val="Normal"/>
-    <w:link w:val="IntenseQuoteChar"/>
+    <w:link w:val="CitadestacadaCar"/>
     <w:uiPriority w:val="30"/>
     <w:qFormat/>
     <w:rsid w:val="002B5D65"/>
@@ -6862,10 +9813,10 @@
       <w:szCs w:val="32"/>
     </w:rPr>
   </w:style>
-  <w:style w:type="character" w:customStyle="1" w:styleId="IntenseQuoteChar">
-    <w:name w:val="Intense Quote Char"/>
-    <w:basedOn w:val="DefaultParagraphFont"/>
-    <w:link w:val="IntenseQuote"/>
+  <w:style w:type="character" w:customStyle="1" w:styleId="CitadestacadaCar">
+    <w:name w:val="Cita destacada Car"/>
+    <w:basedOn w:val="Fuentedeprrafopredeter"/>
+    <w:link w:val="Citadestacada"/>
     <w:uiPriority w:val="30"/>
     <w:rsid w:val="002B5D65"/>
     <w:rPr>
@@ -6876,9 +9827,9 @@
       <w:szCs w:val="32"/>
     </w:rPr>
   </w:style>
-  <w:style w:type="character" w:styleId="SubtleEmphasis">
+  <w:style w:type="character" w:styleId="nfasissutil">
     <w:name w:val="Subtle Emphasis"/>
-    <w:basedOn w:val="DefaultParagraphFont"/>
+    <w:basedOn w:val="Fuentedeprrafopredeter"/>
     <w:uiPriority w:val="19"/>
     <w:qFormat/>
     <w:rsid w:val="002B5D65"/>
@@ -6888,9 +9839,9 @@
       <w:color w:val="595959" w:themeColor="text1" w:themeTint="A6"/>
     </w:rPr>
   </w:style>
-  <w:style w:type="character" w:styleId="IntenseEmphasis">
+  <w:style w:type="character" w:styleId="nfasisintenso">
     <w:name w:val="Intense Emphasis"/>
-    <w:basedOn w:val="DefaultParagraphFont"/>
+    <w:basedOn w:val="Fuentedeprrafopredeter"/>
     <w:uiPriority w:val="21"/>
     <w:qFormat/>
     <w:rsid w:val="002B5D65"/>
@@ -6901,9 +9852,9 @@
       <w:iCs/>
     </w:rPr>
   </w:style>
-  <w:style w:type="character" w:styleId="SubtleReference">
+  <w:style w:type="character" w:styleId="Referenciasutil">
     <w:name w:val="Subtle Reference"/>
-    <w:basedOn w:val="DefaultParagraphFont"/>
+    <w:basedOn w:val="Fuentedeprrafopredeter"/>
     <w:uiPriority w:val="31"/>
     <w:qFormat/>
     <w:rsid w:val="002B5D65"/>
@@ -6914,9 +9865,9 @@
       <w:bdr w:val="none" w:sz="0" w:space="0" w:color="auto"/>
     </w:rPr>
   </w:style>
-  <w:style w:type="character" w:styleId="IntenseReference">
+  <w:style w:type="character" w:styleId="Referenciaintensa">
     <w:name w:val="Intense Reference"/>
-    <w:basedOn w:val="DefaultParagraphFont"/>
+    <w:basedOn w:val="Fuentedeprrafopredeter"/>
     <w:uiPriority w:val="32"/>
     <w:qFormat/>
     <w:rsid w:val="002B5D65"/>
@@ -6928,9 +9879,9 @@
       <w:u w:val="single"/>
     </w:rPr>
   </w:style>
-  <w:style w:type="character" w:styleId="BookTitle">
+  <w:style w:type="character" w:styleId="Ttulodellibro">
     <w:name w:val="Book Title"/>
-    <w:basedOn w:val="DefaultParagraphFont"/>
+    <w:basedOn w:val="Fuentedeprrafopredeter"/>
     <w:uiPriority w:val="33"/>
     <w:qFormat/>
     <w:rsid w:val="002B5D65"/>
@@ -6941,9 +9892,9 @@
       <w:spacing w:val="10"/>
     </w:rPr>
   </w:style>
-  <w:style w:type="paragraph" w:styleId="TOCHeading">
+  <w:style w:type="paragraph" w:styleId="TtuloTDC">
     <w:name w:val="TOC Heading"/>
-    <w:basedOn w:val="Heading1"/>
+    <w:basedOn w:val="Ttulo1"/>
     <w:next w:val="Normal"/>
     <w:uiPriority w:val="39"/>
     <w:semiHidden/>
@@ -6954,10 +9905,10 @@
       <w:outlineLvl w:val="9"/>
     </w:pPr>
   </w:style>
-  <w:style w:type="paragraph" w:styleId="BalloonText">
+  <w:style w:type="paragraph" w:styleId="Textodeglobo">
     <w:name w:val="Balloon Text"/>
     <w:basedOn w:val="Normal"/>
-    <w:link w:val="BalloonTextChar"/>
+    <w:link w:val="TextodegloboCar"/>
     <w:uiPriority w:val="99"/>
     <w:semiHidden/>
     <w:unhideWhenUsed/>
@@ -6971,10 +9922,10 @@
       <w:szCs w:val="18"/>
     </w:rPr>
   </w:style>
-  <w:style w:type="character" w:customStyle="1" w:styleId="BalloonTextChar">
-    <w:name w:val="Balloon Text Char"/>
-    <w:basedOn w:val="DefaultParagraphFont"/>
-    <w:link w:val="BalloonText"/>
+  <w:style w:type="character" w:customStyle="1" w:styleId="TextodegloboCar">
+    <w:name w:val="Texto de globo Car"/>
+    <w:basedOn w:val="Fuentedeprrafopredeter"/>
+    <w:link w:val="Textodeglobo"/>
     <w:uiPriority w:val="99"/>
     <w:semiHidden/>
     <w:rsid w:val="00C52DE4"/>
@@ -6984,9 +9935,9 @@
       <w:szCs w:val="18"/>
     </w:rPr>
   </w:style>
-  <w:style w:type="table" w:styleId="TableGrid">
+  <w:style w:type="table" w:styleId="Tablaconcuadrcula">
     <w:name w:val="Table Grid"/>
-    <w:basedOn w:val="TableNormal"/>
+    <w:basedOn w:val="Tablanormal"/>
     <w:uiPriority w:val="59"/>
     <w:rsid w:val="00787D14"/>
     <w:pPr>
@@ -7003,9 +9954,9 @@
       </w:tblBorders>
     </w:tblPr>
   </w:style>
-  <w:style w:type="table" w:styleId="ListTable6Colorful">
+  <w:style w:type="table" w:styleId="Tabladelista6concolores">
     <w:name w:val="List Table 6 Colorful"/>
-    <w:basedOn w:val="TableNormal"/>
+    <w:basedOn w:val="Tablanormal"/>
     <w:uiPriority w:val="51"/>
     <w:rsid w:val="00BB305F"/>
     <w:pPr>
@@ -7071,9 +10022,9 @@
       </w:tcPr>
     </w:tblStylePr>
   </w:style>
-  <w:style w:type="table" w:styleId="ListTable6Colorful-Accent3">
+  <w:style w:type="table" w:styleId="Tabladelista6concolores-nfasis3">
     <w:name w:val="List Table 6 Colorful Accent 3"/>
-    <w:basedOn w:val="TableNormal"/>
+    <w:basedOn w:val="Tablanormal"/>
     <w:uiPriority w:val="51"/>
     <w:rsid w:val="00BB305F"/>
     <w:pPr>
@@ -7139,9 +10090,9 @@
       </w:tcPr>
     </w:tblStylePr>
   </w:style>
-  <w:style w:type="character" w:styleId="Hyperlink">
+  <w:style w:type="character" w:styleId="Hipervnculo">
     <w:name w:val="Hyperlink"/>
-    <w:basedOn w:val="DefaultParagraphFont"/>
+    <w:basedOn w:val="Fuentedeprrafopredeter"/>
     <w:uiPriority w:val="99"/>
     <w:unhideWhenUsed/>
     <w:rsid w:val="009B0A35"/>
@@ -7152,7 +10103,7 @@
   </w:style>
   <w:style w:type="character" w:customStyle="1" w:styleId="UnresolvedMention1">
     <w:name w:val="Unresolved Mention1"/>
-    <w:basedOn w:val="DefaultParagraphFont"/>
+    <w:basedOn w:val="Fuentedeprrafopredeter"/>
     <w:uiPriority w:val="99"/>
     <w:semiHidden/>
     <w:unhideWhenUsed/>
@@ -7162,9 +10113,9 @@
       <w:shd w:val="clear" w:color="auto" w:fill="E1DFDD"/>
     </w:rPr>
   </w:style>
-  <w:style w:type="character" w:styleId="FollowedHyperlink">
+  <w:style w:type="character" w:styleId="Hipervnculovisitado">
     <w:name w:val="FollowedHyperlink"/>
-    <w:basedOn w:val="DefaultParagraphFont"/>
+    <w:basedOn w:val="Fuentedeprrafopredeter"/>
     <w:uiPriority w:val="99"/>
     <w:semiHidden/>
     <w:unhideWhenUsed/>
@@ -7174,10 +10125,10 @@
       <w:u w:val="single"/>
     </w:rPr>
   </w:style>
-  <w:style w:type="paragraph" w:styleId="Header">
+  <w:style w:type="paragraph" w:styleId="Encabezado">
     <w:name w:val="header"/>
     <w:basedOn w:val="Normal"/>
-    <w:link w:val="HeaderChar"/>
+    <w:link w:val="EncabezadoCar"/>
     <w:uiPriority w:val="99"/>
     <w:unhideWhenUsed/>
     <w:rsid w:val="00480688"/>
@@ -7189,17 +10140,17 @@
       <w:spacing w:after="0" w:line="240" w:lineRule="auto"/>
     </w:pPr>
   </w:style>
-  <w:style w:type="character" w:customStyle="1" w:styleId="HeaderChar">
-    <w:name w:val="Header Char"/>
-    <w:basedOn w:val="DefaultParagraphFont"/>
-    <w:link w:val="Header"/>
+  <w:style w:type="character" w:customStyle="1" w:styleId="EncabezadoCar">
+    <w:name w:val="Encabezado Car"/>
+    <w:basedOn w:val="Fuentedeprrafopredeter"/>
+    <w:link w:val="Encabezado"/>
     <w:uiPriority w:val="99"/>
     <w:rsid w:val="00480688"/>
   </w:style>
-  <w:style w:type="paragraph" w:styleId="Footer">
+  <w:style w:type="paragraph" w:styleId="Piedepgina">
     <w:name w:val="footer"/>
     <w:basedOn w:val="Normal"/>
-    <w:link w:val="FooterChar"/>
+    <w:link w:val="PiedepginaCar"/>
     <w:uiPriority w:val="99"/>
     <w:unhideWhenUsed/>
     <w:rsid w:val="00480688"/>
@@ -7211,10 +10162,10 @@
       <w:spacing w:after="0" w:line="240" w:lineRule="auto"/>
     </w:pPr>
   </w:style>
-  <w:style w:type="character" w:customStyle="1" w:styleId="FooterChar">
-    <w:name w:val="Footer Char"/>
-    <w:basedOn w:val="DefaultParagraphFont"/>
-    <w:link w:val="Footer"/>
+  <w:style w:type="character" w:customStyle="1" w:styleId="PiedepginaCar">
+    <w:name w:val="Pie de página Car"/>
+    <w:basedOn w:val="Fuentedeprrafopredeter"/>
+    <w:link w:val="Piedepgina"/>
     <w:uiPriority w:val="99"/>
     <w:rsid w:val="00480688"/>
   </w:style>
@@ -7242,10 +10193,10 @@
       <w:lang w:val="es-ES" w:eastAsia="es-CO"/>
     </w:rPr>
   </w:style>
-  <w:style w:type="character" w:customStyle="1" w:styleId="TitleChar">
-    <w:name w:val="Title Char"/>
-    <w:basedOn w:val="DefaultParagraphFont"/>
-    <w:link w:val="Title"/>
+  <w:style w:type="character" w:customStyle="1" w:styleId="TtuloCar">
+    <w:name w:val="Título Car"/>
+    <w:basedOn w:val="Fuentedeprrafopredeter"/>
+    <w:link w:val="Ttulo"/>
     <w:uiPriority w:val="10"/>
     <w:rsid w:val="002B5D65"/>
     <w:rPr>
@@ -7280,10 +10231,10 @@
       <w:lang w:val="es-ES" w:eastAsia="es-CO"/>
     </w:rPr>
   </w:style>
-  <w:style w:type="character" w:customStyle="1" w:styleId="Heading1Char">
-    <w:name w:val="Heading 1 Char"/>
-    <w:basedOn w:val="DefaultParagraphFont"/>
-    <w:link w:val="Heading1"/>
+  <w:style w:type="character" w:customStyle="1" w:styleId="Ttulo1Car">
+    <w:name w:val="Título 1 Car"/>
+    <w:basedOn w:val="Fuentedeprrafopredeter"/>
+    <w:link w:val="Ttulo1"/>
     <w:uiPriority w:val="9"/>
     <w:rsid w:val="002B5D65"/>
     <w:rPr>
@@ -7309,7 +10260,7 @@
   </w:style>
   <w:style w:type="character" w:customStyle="1" w:styleId="UnresolvedMention2">
     <w:name w:val="Unresolved Mention2"/>
-    <w:basedOn w:val="DefaultParagraphFont"/>
+    <w:basedOn w:val="Fuentedeprrafopredeter"/>
     <w:uiPriority w:val="99"/>
     <w:semiHidden/>
     <w:unhideWhenUsed/>
@@ -7319,9 +10270,9 @@
       <w:shd w:val="clear" w:color="auto" w:fill="E1DFDD"/>
     </w:rPr>
   </w:style>
-  <w:style w:type="character" w:styleId="CommentReference">
+  <w:style w:type="character" w:styleId="Refdecomentario">
     <w:name w:val="annotation reference"/>
-    <w:basedOn w:val="DefaultParagraphFont"/>
+    <w:basedOn w:val="Fuentedeprrafopredeter"/>
     <w:uiPriority w:val="99"/>
     <w:semiHidden/>
     <w:unhideWhenUsed/>
@@ -7331,10 +10282,10 @@
       <w:szCs w:val="16"/>
     </w:rPr>
   </w:style>
-  <w:style w:type="paragraph" w:styleId="CommentText">
+  <w:style w:type="paragraph" w:styleId="Textocomentario">
     <w:name w:val="annotation text"/>
     <w:basedOn w:val="Normal"/>
-    <w:link w:val="CommentTextChar"/>
+    <w:link w:val="TextocomentarioCar"/>
     <w:uiPriority w:val="99"/>
     <w:semiHidden/>
     <w:unhideWhenUsed/>
@@ -7347,10 +10298,10 @@
       <w:szCs w:val="20"/>
     </w:rPr>
   </w:style>
-  <w:style w:type="character" w:customStyle="1" w:styleId="CommentTextChar">
-    <w:name w:val="Comment Text Char"/>
-    <w:basedOn w:val="DefaultParagraphFont"/>
-    <w:link w:val="CommentText"/>
+  <w:style w:type="character" w:customStyle="1" w:styleId="TextocomentarioCar">
+    <w:name w:val="Texto comentario Car"/>
+    <w:basedOn w:val="Fuentedeprrafopredeter"/>
+    <w:link w:val="Textocomentario"/>
     <w:uiPriority w:val="99"/>
     <w:semiHidden/>
     <w:rsid w:val="00FC7D79"/>
@@ -7359,11 +10310,11 @@
       <w:szCs w:val="20"/>
     </w:rPr>
   </w:style>
-  <w:style w:type="paragraph" w:styleId="CommentSubject">
+  <w:style w:type="paragraph" w:styleId="Asuntodelcomentario">
     <w:name w:val="annotation subject"/>
-    <w:basedOn w:val="CommentText"/>
-    <w:next w:val="CommentText"/>
-    <w:link w:val="CommentSubjectChar"/>
+    <w:basedOn w:val="Textocomentario"/>
+    <w:next w:val="Textocomentario"/>
+    <w:link w:val="AsuntodelcomentarioCar"/>
     <w:uiPriority w:val="99"/>
     <w:semiHidden/>
     <w:unhideWhenUsed/>
@@ -7373,10 +10324,10 @@
       <w:bCs/>
     </w:rPr>
   </w:style>
-  <w:style w:type="character" w:customStyle="1" w:styleId="CommentSubjectChar">
-    <w:name w:val="Comment Subject Char"/>
-    <w:basedOn w:val="CommentTextChar"/>
-    <w:link w:val="CommentSubject"/>
+  <w:style w:type="character" w:customStyle="1" w:styleId="AsuntodelcomentarioCar">
+    <w:name w:val="Asunto del comentario Car"/>
+    <w:basedOn w:val="TextocomentarioCar"/>
+    <w:link w:val="Asuntodelcomentario"/>
     <w:uiPriority w:val="99"/>
     <w:semiHidden/>
     <w:rsid w:val="00FC7D79"/>
@@ -7387,7 +10338,7 @@
       <w:szCs w:val="20"/>
     </w:rPr>
   </w:style>
-  <w:style w:type="paragraph" w:styleId="Revision">
+  <w:style w:type="paragraph" w:styleId="Revisin">
     <w:name w:val="Revision"/>
     <w:hidden/>
     <w:uiPriority w:val="99"/>
@@ -7397,9 +10348,9 @@
       <w:spacing w:after="0" w:line="240" w:lineRule="auto"/>
     </w:pPr>
   </w:style>
-  <w:style w:type="table" w:styleId="GridTable2">
+  <w:style w:type="table" w:styleId="Tabladecuadrcula2">
     <w:name w:val="Grid Table 2"/>
-    <w:basedOn w:val="TableNormal"/>
+    <w:basedOn w:val="Tablanormal"/>
     <w:uiPriority w:val="47"/>
     <w:rsid w:val="008B1D2B"/>
     <w:pPr>
@@ -7472,9 +10423,9 @@
       </w:tcPr>
     </w:tblStylePr>
   </w:style>
-  <w:style w:type="table" w:styleId="PlainTable3">
+  <w:style w:type="table" w:styleId="Tablanormal3">
     <w:name w:val="Plain Table 3"/>
-    <w:basedOn w:val="TableNormal"/>
+    <w:basedOn w:val="Tablanormal"/>
     <w:uiPriority w:val="43"/>
     <w:rsid w:val="004078BE"/>
     <w:pPr>
@@ -7565,9 +10516,9 @@
       </w:tcPr>
     </w:tblStylePr>
   </w:style>
-  <w:style w:type="table" w:styleId="GridTable2-Accent3">
+  <w:style w:type="table" w:styleId="Tablaconcuadrcula2-nfasis3">
     <w:name w:val="Grid Table 2 Accent 3"/>
-    <w:basedOn w:val="TableNormal"/>
+    <w:basedOn w:val="Tablanormal"/>
     <w:uiPriority w:val="47"/>
     <w:rsid w:val="004078BE"/>
     <w:pPr>
@@ -7640,9 +10591,9 @@
       </w:tcPr>
     </w:tblStylePr>
   </w:style>
-  <w:style w:type="character" w:styleId="UnresolvedMention">
+  <w:style w:type="character" w:styleId="Mencinsinresolver">
     <w:name w:val="Unresolved Mention"/>
-    <w:basedOn w:val="DefaultParagraphFont"/>
+    <w:basedOn w:val="Fuentedeprrafopredeter"/>
     <w:uiPriority w:val="99"/>
     <w:semiHidden/>
     <w:unhideWhenUsed/>
@@ -7658,7 +10609,7 @@
 <file path=word/charts/chart1.xml><?xml version="1.0" encoding="utf-8"?>
 <c:chartSpace xmlns:c="http://schemas.openxmlformats.org/drawingml/2006/chart" xmlns:a="http://schemas.openxmlformats.org/drawingml/2006/main" xmlns:r="http://schemas.openxmlformats.org/officeDocument/2006/relationships" xmlns:c16r2="http://schemas.microsoft.com/office/drawing/2015/06/chart">
   <c:date1904 val="0"/>
-  <c:lang val="en-US"/>
+  <c:lang val="es-ES"/>
   <c:roundedCorners val="0"/>
   <mc:AlternateContent xmlns:mc="http://schemas.openxmlformats.org/markup-compatibility/2006">
     <mc:Choice xmlns:c14="http://schemas.microsoft.com/office/drawing/2007/8/2/chart" Requires="c14">
@@ -7695,7 +10646,7 @@
               <a:cs typeface="+mn-cs"/>
             </a:defRPr>
           </a:pPr>
-          <a:endParaRPr lang="en-US"/>
+          <a:endParaRPr lang="es-CO"/>
         </a:p>
       </c:txPr>
     </c:title>
@@ -7802,7 +10753,7 @@
                       <a:cs typeface="+mn-cs"/>
                     </a:defRPr>
                   </a:pPr>
-                  <a:endParaRPr lang="en-US"/>
+                  <a:endParaRPr lang="es-CO"/>
                 </a:p>
               </c:txPr>
             </c:trendlineLbl>
@@ -7933,7 +10884,7 @@
                 <a:cs typeface="+mn-cs"/>
               </a:defRPr>
             </a:pPr>
-            <a:endParaRPr lang="en-US"/>
+            <a:endParaRPr lang="es-CO"/>
           </a:p>
         </c:txPr>
         <c:crossAx val="1853013136"/>
@@ -7992,7 +10943,7 @@
                 <a:cs typeface="+mn-cs"/>
               </a:defRPr>
             </a:pPr>
-            <a:endParaRPr lang="en-US"/>
+            <a:endParaRPr lang="es-CO"/>
           </a:p>
         </c:txPr>
         <c:crossAx val="1853012720"/>
@@ -8040,7 +10991,7 @@
       <a:pPr>
         <a:defRPr/>
       </a:pPr>
-      <a:endParaRPr lang="en-US"/>
+      <a:endParaRPr lang="es-CO"/>
     </a:p>
   </c:txPr>
   <c:externalData r:id="rId3">

</xml_diff>